<commit_message>
Doc(UX): rédaction du rapport
</commit_message>
<xml_diff>
--- a/Doc/RapportEithan.docx
+++ b/Doc/RapportEithan.docx
@@ -2284,23 +2284,7 @@
     </w:p>
     <w:p>
       <w:r>
-        <w:t xml:space="preserve">Ce projet est basé sur le module 320 (Programmation orienté objet). Le but est de faire un jeu vidéo du type </w:t>
-      </w:r>
-      <w:proofErr w:type="spellStart"/>
-      <w:r>
-        <w:t>SpaceInvaders</w:t>
-      </w:r>
-      <w:proofErr w:type="spellEnd"/>
-      <w:r>
-        <w:t xml:space="preserve"> mais personnalisé. Un jeu vidéo est une très bonne manière d’apprendre à programmer </w:t>
-      </w:r>
-      <w:proofErr w:type="gramStart"/>
-      <w:r>
-        <w:t>orienté</w:t>
-      </w:r>
-      <w:proofErr w:type="gramEnd"/>
-      <w:r>
-        <w:t xml:space="preserve"> objet car dans le monde du jeu vidéo c’est plus facile l’implémenter. C’est aussi une bonne façon pour que les élèves prennent un peu plus de plaisir que de faire des applications qui n’ont pas d’interaction.</w:t>
+        <w:t>Ce projet est basé sur le module 320 (Programmation orienté objet). Le but est de faire un jeu vidéo du type SpaceInvaders mais personnalisé. Un jeu vidéo est une très bonne manière d’apprendre à programmer orienté objet car dans le monde du jeu vidéo c’est plus facile l’implémenter. C’est aussi une bonne façon pour que les élèves prennent un peu plus de plaisir que de faire des applications qui n’ont pas d’interaction.</w:t>
       </w:r>
     </w:p>
     <w:p>
@@ -2376,23 +2360,7 @@
         <w:ind w:left="708" w:firstLine="708"/>
       </w:pPr>
       <w:r>
-        <w:t>1. Le numéro du niveau (</w:t>
-      </w:r>
-      <w:proofErr w:type="spellStart"/>
-      <w:r>
-        <w:t>Level</w:t>
-      </w:r>
-      <w:proofErr w:type="spellEnd"/>
-      <w:r>
-        <w:t xml:space="preserve"> 1, </w:t>
-      </w:r>
-      <w:proofErr w:type="spellStart"/>
-      <w:r>
-        <w:t>Level</w:t>
-      </w:r>
-      <w:proofErr w:type="spellEnd"/>
-      <w:r>
-        <w:t xml:space="preserve"> 2, …) </w:t>
+        <w:t xml:space="preserve">1. Le numéro du niveau (Level 1, Level 2, …) </w:t>
       </w:r>
     </w:p>
     <w:p>
@@ -2424,15 +2392,7 @@
         <w:ind w:left="2124"/>
       </w:pPr>
       <w:r>
-        <w:t xml:space="preserve">c. Capacités de tir : direction, rafale, </w:t>
-      </w:r>
-      <w:proofErr w:type="spellStart"/>
-      <w:r>
-        <w:t>cooldown</w:t>
-      </w:r>
-      <w:proofErr w:type="spellEnd"/>
-      <w:r>
-        <w:t xml:space="preserve">, décompte munitions, recharge, … </w:t>
+        <w:t xml:space="preserve">c. Capacités de tir : direction, rafale, cooldown, décompte munitions, recharge, … </w:t>
       </w:r>
     </w:p>
     <w:p>
@@ -2440,138 +2400,106 @@
         <w:ind w:left="2124"/>
       </w:pPr>
       <w:r>
-        <w:t xml:space="preserve">d. Un </w:t>
-      </w:r>
-      <w:proofErr w:type="spellStart"/>
-      <w:r>
-        <w:t>sprite</w:t>
-      </w:r>
-      <w:proofErr w:type="spellEnd"/>
+        <w:t xml:space="preserve">d. Un sprite </w:t>
+      </w:r>
+    </w:p>
+    <w:p>
+      <w:pPr>
+        <w:ind w:left="708" w:firstLine="708"/>
+      </w:pPr>
+      <w:r>
+        <w:t xml:space="preserve">3. Les ennemis du niveau avec (pour chaque type) </w:t>
+      </w:r>
+    </w:p>
+    <w:p>
+      <w:pPr>
+        <w:ind w:left="2124"/>
+      </w:pPr>
+      <w:r>
+        <w:t xml:space="preserve">a. Nombre de vies </w:t>
+      </w:r>
+    </w:p>
+    <w:p>
+      <w:pPr>
+        <w:ind w:left="2124"/>
+      </w:pPr>
+      <w:r>
+        <w:t xml:space="preserve">b. Minutage d’apparition </w:t>
+      </w:r>
+    </w:p>
+    <w:p>
+      <w:pPr>
+        <w:ind w:left="2124"/>
+      </w:pPr>
+      <w:r>
+        <w:t>c. Tir (oui / non)</w:t>
+      </w:r>
+    </w:p>
+    <w:p>
+      <w:pPr>
+        <w:ind w:left="2124"/>
+      </w:pPr>
+      <w:r>
+        <w:t xml:space="preserve">d. Un sprite </w:t>
+      </w:r>
+    </w:p>
+    <w:p>
+      <w:pPr>
+        <w:ind w:left="708" w:firstLine="708"/>
+      </w:pPr>
+      <w:r>
+        <w:t>4. Les obstacles avec (pour chaque type)</w:t>
+      </w:r>
+    </w:p>
+    <w:p>
+      <w:pPr>
+        <w:ind w:left="2124"/>
+      </w:pPr>
+      <w:r>
+        <w:t xml:space="preserve">a. Une taille </w:t>
+      </w:r>
+    </w:p>
+    <w:p>
+      <w:pPr>
+        <w:ind w:left="2124"/>
+      </w:pPr>
+      <w:r>
+        <w:t xml:space="preserve">b. Une position X,Y </w:t>
+      </w:r>
+    </w:p>
+    <w:p>
+      <w:pPr>
+        <w:ind w:left="2124"/>
+      </w:pPr>
+      <w:r>
+        <w:t xml:space="preserve">c. Un sprite </w:t>
+      </w:r>
+    </w:p>
+    <w:p>
+      <w:pPr>
+        <w:ind w:left="2124"/>
+      </w:pPr>
+      <w:r>
+        <w:t xml:space="preserve">d. Le comportement en cas de dégâts (tir, collision) </w:t>
+      </w:r>
+    </w:p>
+    <w:p>
+      <w:pPr>
+        <w:ind w:left="708"/>
+      </w:pPr>
+      <w:r>
+        <w:t xml:space="preserve">ii. Structure et données des niveaux décrits et stockés dans une base de données relationnelle </w:t>
+      </w:r>
+    </w:p>
+    <w:p>
+      <w:r>
+        <w:t>c. Fonctionnalités</w:t>
+      </w:r>
+    </w:p>
+    <w:p>
       <w:r>
         <w:t xml:space="preserve"> </w:t>
       </w:r>
-    </w:p>
-    <w:p>
-      <w:pPr>
-        <w:ind w:left="708" w:firstLine="708"/>
-      </w:pPr>
-      <w:r>
-        <w:t xml:space="preserve">3. Les ennemis du niveau avec (pour chaque type) </w:t>
-      </w:r>
-    </w:p>
-    <w:p>
-      <w:pPr>
-        <w:ind w:left="2124"/>
-      </w:pPr>
-      <w:r>
-        <w:t xml:space="preserve">a. Nombre de vies </w:t>
-      </w:r>
-    </w:p>
-    <w:p>
-      <w:pPr>
-        <w:ind w:left="2124"/>
-      </w:pPr>
-      <w:r>
-        <w:t xml:space="preserve">b. Minutage d’apparition </w:t>
-      </w:r>
-    </w:p>
-    <w:p>
-      <w:pPr>
-        <w:ind w:left="2124"/>
-      </w:pPr>
-      <w:r>
-        <w:t>c. Tir (oui / non)</w:t>
-      </w:r>
-    </w:p>
-    <w:p>
-      <w:pPr>
-        <w:ind w:left="2124"/>
-      </w:pPr>
-      <w:r>
-        <w:t xml:space="preserve">d. Un </w:t>
-      </w:r>
-      <w:proofErr w:type="spellStart"/>
-      <w:r>
-        <w:t>sprite</w:t>
-      </w:r>
-      <w:proofErr w:type="spellEnd"/>
-      <w:r>
-        <w:t xml:space="preserve"> </w:t>
-      </w:r>
-    </w:p>
-    <w:p>
-      <w:pPr>
-        <w:ind w:left="708" w:firstLine="708"/>
-      </w:pPr>
-      <w:r>
-        <w:t>4. Les obstacles avec (pour chaque type)</w:t>
-      </w:r>
-    </w:p>
-    <w:p>
-      <w:pPr>
-        <w:ind w:left="2124"/>
-      </w:pPr>
-      <w:r>
-        <w:t xml:space="preserve">a. Une taille </w:t>
-      </w:r>
-    </w:p>
-    <w:p>
-      <w:pPr>
-        <w:ind w:left="2124"/>
-      </w:pPr>
-      <w:r>
-        <w:t xml:space="preserve">b. Une position </w:t>
-      </w:r>
-      <w:proofErr w:type="gramStart"/>
-      <w:r>
-        <w:t>X,Y</w:t>
-      </w:r>
-      <w:proofErr w:type="gramEnd"/>
-      <w:r>
-        <w:t xml:space="preserve"> </w:t>
-      </w:r>
-    </w:p>
-    <w:p>
-      <w:pPr>
-        <w:ind w:left="2124"/>
-      </w:pPr>
-      <w:r>
-        <w:t xml:space="preserve">c. Un </w:t>
-      </w:r>
-      <w:proofErr w:type="spellStart"/>
-      <w:r>
-        <w:t>sprite</w:t>
-      </w:r>
-      <w:proofErr w:type="spellEnd"/>
-      <w:r>
-        <w:t xml:space="preserve"> </w:t>
-      </w:r>
-    </w:p>
-    <w:p>
-      <w:pPr>
-        <w:ind w:left="2124"/>
-      </w:pPr>
-      <w:r>
-        <w:t xml:space="preserve">d. Le comportement en cas de dégâts (tir, collision) </w:t>
-      </w:r>
-    </w:p>
-    <w:p>
-      <w:pPr>
-        <w:ind w:left="708"/>
-      </w:pPr>
-      <w:r>
-        <w:t xml:space="preserve">ii. Structure et données des niveaux décrits et stockés dans une base de données relationnelle </w:t>
-      </w:r>
-    </w:p>
-    <w:p>
-      <w:r>
-        <w:t>c. Fonctionnalités</w:t>
-      </w:r>
-    </w:p>
-    <w:p>
-      <w:r>
-        <w:t xml:space="preserve"> </w:t>
-      </w:r>
       <w:r>
         <w:tab/>
       </w:r>
@@ -2610,15 +2538,7 @@
         </w:rPr>
       </w:pPr>
       <w:r>
-        <w:t xml:space="preserve">ii. Gestion des </w:t>
-      </w:r>
-      <w:proofErr w:type="spellStart"/>
-      <w:r>
-        <w:t>highscores</w:t>
-      </w:r>
-      <w:proofErr w:type="spellEnd"/>
-      <w:r>
-        <w:t xml:space="preserve"> (en base de données</w:t>
+        <w:t>ii. Gestion des highscores (en base de données</w:t>
       </w:r>
     </w:p>
     <w:p>
@@ -2656,15 +2576,7 @@
         </w:rPr>
       </w:pPr>
       <w:r>
-        <w:t xml:space="preserve">Les outils employés incluent </w:t>
-      </w:r>
-      <w:proofErr w:type="spellStart"/>
-      <w:r>
-        <w:t>IceScrum</w:t>
-      </w:r>
-      <w:proofErr w:type="spellEnd"/>
-      <w:r>
-        <w:t>, qui est utilisé pour appliquer la méthode de gestion de projet Scrum, et GitHub, qui sert à mettre en place un système de sauvegardes afin de prévenir toute perte de fichiers.</w:t>
+        <w:t>Les outils employés incluent IceScrum, qui est utilisé pour appliquer la méthode de gestion de projet Scrum, et GitHub, qui sert à mettre en place un système de sauvegardes afin de prévenir toute perte de fichiers.</w:t>
       </w:r>
     </w:p>
     <w:p>
@@ -2898,6 +2810,9 @@
     </w:p>
     <w:p>
       <w:r>
+        <w:rPr>
+          <w:noProof/>
+        </w:rPr>
         <w:drawing>
           <wp:inline distT="0" distB="0" distL="0" distR="0" wp14:anchorId="675E5689" wp14:editId="0096C1C5">
             <wp:extent cx="5314659" cy="3533775"/>
@@ -2965,33 +2880,7 @@
     <w:p>
       <w:r>
         <w:lastRenderedPageBreak/>
-        <w:t xml:space="preserve">Il est </w:t>
-      </w:r>
-      <w:r>
-        <w:t>important</w:t>
-      </w:r>
-      <w:r>
-        <w:t xml:space="preserve"> que les couleurs se </w:t>
-      </w:r>
-      <w:r>
-        <w:t>démarquent</w:t>
-      </w:r>
-      <w:r>
-        <w:t xml:space="preserve"> les unes </w:t>
-      </w:r>
-      <w:proofErr w:type="gramStart"/>
-      <w:r>
-        <w:t>des autres</w:t>
-      </w:r>
-      <w:proofErr w:type="gramEnd"/>
-      <w:r>
-        <w:t xml:space="preserve"> afin d’</w:t>
-      </w:r>
-      <w:r>
-        <w:t>éviter</w:t>
-      </w:r>
-      <w:r>
-        <w:t xml:space="preserve"> que les </w:t>
+        <w:t xml:space="preserve">Il est important que les couleurs se démarquent les unes des autres afin d’éviter que les </w:t>
       </w:r>
       <w:r>
         <w:t>personnes</w:t>
@@ -3023,45 +2912,419 @@
     </w:p>
     <w:p>
       <w:r>
-        <w:t xml:space="preserve">L’accessibilité est difficile d’inclure dans une maquette, la seule façon </w:t>
-      </w:r>
-      <w:r>
-        <w:t xml:space="preserve">de le faire </w:t>
-      </w:r>
-      <w:r>
-        <w:t>est de choisir des couleurs qui</w:t>
-      </w:r>
-      <w:r>
-        <w:t xml:space="preserve"> se</w:t>
-      </w:r>
-      <w:r>
-        <w:t xml:space="preserve"> différencient</w:t>
-      </w:r>
-      <w:r>
-        <w:t xml:space="preserve"> les unes </w:t>
-      </w:r>
-      <w:proofErr w:type="gramStart"/>
-      <w:r>
-        <w:t>des autre</w:t>
-      </w:r>
-      <w:proofErr w:type="gramEnd"/>
-    </w:p>
-    <w:p>
-      <w:pPr>
-        <w:rPr>
-          <w:lang w:val="fr-CH"/>
-        </w:rPr>
-      </w:pPr>
-    </w:p>
-    <w:p>
-      <w:pPr>
+        <w:t>L'accessibilité en UX vise à concevoir des sites et applications utilisables par tous, y compris les personnes en situation de handicap</w:t>
+      </w:r>
+      <w:r>
+        <w:t>. Ça prend en compte que les textes soient lisibles</w:t>
+      </w:r>
+      <w:r>
+        <w:t xml:space="preserve">, des emplacements intuitifs et le fait que les technologies comme les lecteurs d’écrans puissent être utiliser sans problèmes. Dans mes maquettes l’accessibilité est présente </w:t>
+      </w:r>
+      <w:r>
+        <w:t xml:space="preserve">dans les couleurs qui sont faciles </w:t>
+      </w:r>
+      <w:r>
+        <w:t>à</w:t>
+      </w:r>
+      <w:r>
+        <w:t xml:space="preserve"> différencier et dans </w:t>
+      </w:r>
+      <w:r>
+        <w:t>les emplacements</w:t>
+      </w:r>
+      <w:r>
+        <w:t xml:space="preserve"> des boutons.</w:t>
+      </w:r>
+    </w:p>
+    <w:p/>
+    <w:p>
+      <w:r>
+        <w:t>L'éco-conception UX consiste à concevoir des expériences utilisateur en tenant compte de l'impact environnemental des produits numériques. Cela implique de réduire la consommation d'énergie, d'optimiser les performances des sites et applications, et de minimiser les ressources utilisées</w:t>
+      </w:r>
+      <w:r>
+        <w:t xml:space="preserve">. </w:t>
+      </w:r>
+      <w:r>
+        <w:t>Dans mon cas j’ai choisi des couleurs qui ne sont pas trop claires pour réduire la consommation de l’écran.</w:t>
+      </w:r>
+    </w:p>
+    <w:p/>
+    <w:p>
+      <w:pPr>
+        <w:pStyle w:val="Titre2"/>
+      </w:pPr>
+      <w:r>
+        <w:t>Définition des écrans wireframe</w:t>
+      </w:r>
+    </w:p>
+    <w:p>
+      <w:r>
+        <w:t>Ce sont des esquisses simples qui montrent la structure générale des écrans</w:t>
+      </w:r>
+      <w:r>
+        <w:t>. Le visuel ne rentre pas en compte (les couleurs, la typographie, etc..), le wireframe reprend les emplacements et les fonctionnalités principales. Dans mon projet j’ai les wireframes suivants :</w:t>
+      </w:r>
+    </w:p>
+    <w:p/>
+    <w:p>
+      <w:r>
+        <w:t>Écran de jeu :</w:t>
+      </w:r>
+    </w:p>
+    <w:p>
+      <w:r>
+        <w:rPr>
+          <w:noProof/>
+        </w:rPr>
+        <w:drawing>
+          <wp:inline distT="0" distB="0" distL="0" distR="0" wp14:anchorId="62A5FE2B" wp14:editId="2BA2543D">
+            <wp:extent cx="5753100" cy="3238500"/>
+            <wp:effectExtent l="0" t="0" r="0" b="0"/>
+            <wp:docPr id="2" name="Image 2"/>
+            <wp:cNvGraphicFramePr>
+              <a:graphicFrameLocks xmlns:a="http://schemas.openxmlformats.org/drawingml/2006/main" noChangeAspect="1"/>
+            </wp:cNvGraphicFramePr>
+            <a:graphic xmlns:a="http://schemas.openxmlformats.org/drawingml/2006/main">
+              <a:graphicData uri="http://schemas.openxmlformats.org/drawingml/2006/picture">
+                <pic:pic xmlns:pic="http://schemas.openxmlformats.org/drawingml/2006/picture">
+                  <pic:nvPicPr>
+                    <pic:cNvPr id="0" name="Picture 1"/>
+                    <pic:cNvPicPr>
+                      <a:picLocks noChangeAspect="1" noChangeArrowheads="1"/>
+                    </pic:cNvPicPr>
+                  </pic:nvPicPr>
+                  <pic:blipFill>
+                    <a:blip r:embed="rId11" cstate="print">
+                      <a:extLst>
+                        <a:ext uri="{28A0092B-C50C-407E-A947-70E740481C1C}">
+                          <a14:useLocalDpi xmlns:a14="http://schemas.microsoft.com/office/drawing/2010/main" val="0"/>
+                        </a:ext>
+                      </a:extLst>
+                    </a:blip>
+                    <a:srcRect/>
+                    <a:stretch>
+                      <a:fillRect/>
+                    </a:stretch>
+                  </pic:blipFill>
+                  <pic:spPr bwMode="auto">
+                    <a:xfrm>
+                      <a:off x="0" y="0"/>
+                      <a:ext cx="5753100" cy="3238500"/>
+                    </a:xfrm>
+                    <a:prstGeom prst="rect">
+                      <a:avLst/>
+                    </a:prstGeom>
+                    <a:noFill/>
+                    <a:ln>
+                      <a:noFill/>
+                    </a:ln>
+                  </pic:spPr>
+                </pic:pic>
+              </a:graphicData>
+            </a:graphic>
+          </wp:inline>
+        </w:drawing>
+      </w:r>
+    </w:p>
+    <w:p/>
+    <w:p/>
+    <w:p/>
+    <w:p/>
+    <w:p>
+      <w:r>
+        <w:lastRenderedPageBreak/>
+        <w:t>Écran de mort :</w:t>
+      </w:r>
+    </w:p>
+    <w:p>
+      <w:r>
+        <w:rPr>
+          <w:noProof/>
+        </w:rPr>
+        <w:drawing>
+          <wp:inline distT="0" distB="0" distL="0" distR="0" wp14:anchorId="0700333F" wp14:editId="06C76CB7">
+            <wp:extent cx="5753100" cy="3238500"/>
+            <wp:effectExtent l="0" t="0" r="0" b="0"/>
+            <wp:docPr id="3" name="Image 3"/>
+            <wp:cNvGraphicFramePr>
+              <a:graphicFrameLocks xmlns:a="http://schemas.openxmlformats.org/drawingml/2006/main" noChangeAspect="1"/>
+            </wp:cNvGraphicFramePr>
+            <a:graphic xmlns:a="http://schemas.openxmlformats.org/drawingml/2006/main">
+              <a:graphicData uri="http://schemas.openxmlformats.org/drawingml/2006/picture">
+                <pic:pic xmlns:pic="http://schemas.openxmlformats.org/drawingml/2006/picture">
+                  <pic:nvPicPr>
+                    <pic:cNvPr id="0" name="Picture 2"/>
+                    <pic:cNvPicPr>
+                      <a:picLocks noChangeAspect="1" noChangeArrowheads="1"/>
+                    </pic:cNvPicPr>
+                  </pic:nvPicPr>
+                  <pic:blipFill>
+                    <a:blip r:embed="rId12" cstate="print">
+                      <a:extLst>
+                        <a:ext uri="{28A0092B-C50C-407E-A947-70E740481C1C}">
+                          <a14:useLocalDpi xmlns:a14="http://schemas.microsoft.com/office/drawing/2010/main" val="0"/>
+                        </a:ext>
+                      </a:extLst>
+                    </a:blip>
+                    <a:srcRect/>
+                    <a:stretch>
+                      <a:fillRect/>
+                    </a:stretch>
+                  </pic:blipFill>
+                  <pic:spPr bwMode="auto">
+                    <a:xfrm>
+                      <a:off x="0" y="0"/>
+                      <a:ext cx="5753100" cy="3238500"/>
+                    </a:xfrm>
+                    <a:prstGeom prst="rect">
+                      <a:avLst/>
+                    </a:prstGeom>
+                    <a:noFill/>
+                    <a:ln>
+                      <a:noFill/>
+                    </a:ln>
+                  </pic:spPr>
+                </pic:pic>
+              </a:graphicData>
+            </a:graphic>
+          </wp:inline>
+        </w:drawing>
+      </w:r>
+    </w:p>
+    <w:p/>
+    <w:p>
+      <w:r>
+        <w:t>Éditeur de niveau :</w:t>
+      </w:r>
+    </w:p>
+    <w:p>
+      <w:r>
+        <w:rPr>
+          <w:noProof/>
+        </w:rPr>
+        <w:drawing>
+          <wp:inline distT="0" distB="0" distL="0" distR="0" wp14:anchorId="1406FA02" wp14:editId="6053B804">
+            <wp:extent cx="5753100" cy="3238500"/>
+            <wp:effectExtent l="0" t="0" r="0" b="0"/>
+            <wp:docPr id="4" name="Image 4"/>
+            <wp:cNvGraphicFramePr>
+              <a:graphicFrameLocks xmlns:a="http://schemas.openxmlformats.org/drawingml/2006/main" noChangeAspect="1"/>
+            </wp:cNvGraphicFramePr>
+            <a:graphic xmlns:a="http://schemas.openxmlformats.org/drawingml/2006/main">
+              <a:graphicData uri="http://schemas.openxmlformats.org/drawingml/2006/picture">
+                <pic:pic xmlns:pic="http://schemas.openxmlformats.org/drawingml/2006/picture">
+                  <pic:nvPicPr>
+                    <pic:cNvPr id="0" name="Picture 3"/>
+                    <pic:cNvPicPr>
+                      <a:picLocks noChangeAspect="1" noChangeArrowheads="1"/>
+                    </pic:cNvPicPr>
+                  </pic:nvPicPr>
+                  <pic:blipFill>
+                    <a:blip r:embed="rId13" cstate="print">
+                      <a:extLst>
+                        <a:ext uri="{28A0092B-C50C-407E-A947-70E740481C1C}">
+                          <a14:useLocalDpi xmlns:a14="http://schemas.microsoft.com/office/drawing/2010/main" val="0"/>
+                        </a:ext>
+                      </a:extLst>
+                    </a:blip>
+                    <a:srcRect/>
+                    <a:stretch>
+                      <a:fillRect/>
+                    </a:stretch>
+                  </pic:blipFill>
+                  <pic:spPr bwMode="auto">
+                    <a:xfrm>
+                      <a:off x="0" y="0"/>
+                      <a:ext cx="5753100" cy="3238500"/>
+                    </a:xfrm>
+                    <a:prstGeom prst="rect">
+                      <a:avLst/>
+                    </a:prstGeom>
+                    <a:noFill/>
+                    <a:ln>
+                      <a:noFill/>
+                    </a:ln>
+                  </pic:spPr>
+                </pic:pic>
+              </a:graphicData>
+            </a:graphic>
+          </wp:inline>
+        </w:drawing>
+      </w:r>
+    </w:p>
+    <w:p/>
+    <w:p/>
+    <w:p/>
+    <w:p/>
+    <w:p/>
+    <w:p/>
+    <w:p/>
+    <w:p/>
+    <w:p/>
+    <w:p>
+      <w:r>
+        <w:lastRenderedPageBreak/>
+        <w:t xml:space="preserve">Menu Principal : </w:t>
+      </w:r>
+    </w:p>
+    <w:p>
+      <w:r>
+        <w:rPr>
+          <w:noProof/>
+        </w:rPr>
+        <w:drawing>
+          <wp:inline distT="0" distB="0" distL="0" distR="0" wp14:anchorId="2E2A6C07" wp14:editId="6FEFDF3A">
+            <wp:extent cx="5753100" cy="3238500"/>
+            <wp:effectExtent l="0" t="0" r="0" b="0"/>
+            <wp:docPr id="5" name="Image 5"/>
+            <wp:cNvGraphicFramePr>
+              <a:graphicFrameLocks xmlns:a="http://schemas.openxmlformats.org/drawingml/2006/main" noChangeAspect="1"/>
+            </wp:cNvGraphicFramePr>
+            <a:graphic xmlns:a="http://schemas.openxmlformats.org/drawingml/2006/main">
+              <a:graphicData uri="http://schemas.openxmlformats.org/drawingml/2006/picture">
+                <pic:pic xmlns:pic="http://schemas.openxmlformats.org/drawingml/2006/picture">
+                  <pic:nvPicPr>
+                    <pic:cNvPr id="0" name="Picture 4"/>
+                    <pic:cNvPicPr>
+                      <a:picLocks noChangeAspect="1" noChangeArrowheads="1"/>
+                    </pic:cNvPicPr>
+                  </pic:nvPicPr>
+                  <pic:blipFill>
+                    <a:blip r:embed="rId14" cstate="print">
+                      <a:extLst>
+                        <a:ext uri="{28A0092B-C50C-407E-A947-70E740481C1C}">
+                          <a14:useLocalDpi xmlns:a14="http://schemas.microsoft.com/office/drawing/2010/main" val="0"/>
+                        </a:ext>
+                      </a:extLst>
+                    </a:blip>
+                    <a:srcRect/>
+                    <a:stretch>
+                      <a:fillRect/>
+                    </a:stretch>
+                  </pic:blipFill>
+                  <pic:spPr bwMode="auto">
+                    <a:xfrm>
+                      <a:off x="0" y="0"/>
+                      <a:ext cx="5753100" cy="3238500"/>
+                    </a:xfrm>
+                    <a:prstGeom prst="rect">
+                      <a:avLst/>
+                    </a:prstGeom>
+                    <a:noFill/>
+                    <a:ln>
+                      <a:noFill/>
+                    </a:ln>
+                  </pic:spPr>
+                </pic:pic>
+              </a:graphicData>
+            </a:graphic>
+          </wp:inline>
+        </w:drawing>
+      </w:r>
+    </w:p>
+    <w:p/>
+    <w:p>
+      <w:pPr>
+        <w:pStyle w:val="Titre2"/>
+      </w:pPr>
+      <w:r>
+        <w:t>Définition du mockup</w:t>
+      </w:r>
+    </w:p>
+    <w:p>
+      <w:r>
+        <w:t>Un mockup est une maquette qui représente fortement le produit final, comparé a un wireframe le mockup comporte plus de détails. Les emplacements restent les mêmes cependant les couleurs les typographies sont exactement celles qu’on va ajouter a notre produit final</w:t>
+      </w:r>
+      <w:r>
+        <w:t>. Dans le projet il est demandé d’effectuer le mockup d’un écran, celui de l’éditeur de niveau.</w:t>
+      </w:r>
+    </w:p>
+    <w:p/>
+    <w:p>
+      <w:r>
+        <w:rPr>
+          <w:noProof/>
+        </w:rPr>
+        <w:drawing>
+          <wp:inline distT="0" distB="0" distL="0" distR="0" wp14:anchorId="1157B6B0" wp14:editId="6DAA23C1">
+            <wp:extent cx="5755640" cy="3236595"/>
+            <wp:effectExtent l="0" t="0" r="0" b="1905"/>
+            <wp:docPr id="7" name="Image 7"/>
+            <wp:cNvGraphicFramePr>
+              <a:graphicFrameLocks xmlns:a="http://schemas.openxmlformats.org/drawingml/2006/main" noChangeAspect="1"/>
+            </wp:cNvGraphicFramePr>
+            <a:graphic xmlns:a="http://schemas.openxmlformats.org/drawingml/2006/main">
+              <a:graphicData uri="http://schemas.openxmlformats.org/drawingml/2006/picture">
+                <pic:pic xmlns:pic="http://schemas.openxmlformats.org/drawingml/2006/picture">
+                  <pic:nvPicPr>
+                    <pic:cNvPr id="0" name="Picture 6"/>
+                    <pic:cNvPicPr>
+                      <a:picLocks noChangeAspect="1" noChangeArrowheads="1"/>
+                    </pic:cNvPicPr>
+                  </pic:nvPicPr>
+                  <pic:blipFill>
+                    <a:blip r:embed="rId15" cstate="print">
+                      <a:extLst>
+                        <a:ext uri="{28A0092B-C50C-407E-A947-70E740481C1C}">
+                          <a14:useLocalDpi xmlns:a14="http://schemas.microsoft.com/office/drawing/2010/main" val="0"/>
+                        </a:ext>
+                      </a:extLst>
+                    </a:blip>
+                    <a:srcRect/>
+                    <a:stretch>
+                      <a:fillRect/>
+                    </a:stretch>
+                  </pic:blipFill>
+                  <pic:spPr bwMode="auto">
+                    <a:xfrm>
+                      <a:off x="0" y="0"/>
+                      <a:ext cx="5755640" cy="3236595"/>
+                    </a:xfrm>
+                    <a:prstGeom prst="rect">
+                      <a:avLst/>
+                    </a:prstGeom>
+                    <a:noFill/>
+                    <a:ln>
+                      <a:noFill/>
+                    </a:ln>
+                  </pic:spPr>
+                </pic:pic>
+              </a:graphicData>
+            </a:graphic>
+          </wp:inline>
+        </w:drawing>
+      </w:r>
+    </w:p>
+    <w:p>
+      <w:pPr>
+        <w:pStyle w:val="Titre2"/>
+        <w:rPr>
+          <w:i w:val="0"/>
+          <w:iCs/>
+        </w:rPr>
+      </w:pPr>
+      <w:r>
+        <w:rPr>
+          <w:i w:val="0"/>
+          <w:iCs/>
+        </w:rPr>
+        <w:lastRenderedPageBreak/>
+        <w:t>Stratégie de test</w:t>
+      </w:r>
+      <w:bookmarkEnd w:id="5"/>
+      <w:bookmarkEnd w:id="6"/>
+    </w:p>
+    <w:p/>
+    <w:p>
+      <w:pPr>
+        <w:pStyle w:val="En-tte"/>
+        <w:ind w:firstLine="360"/>
         <w:rPr>
           <w:b/>
           <w:bCs/>
           <w:i/>
           <w:iCs/>
           <w:color w:val="FF0000"/>
-          <w:szCs w:val="14"/>
         </w:rPr>
       </w:pPr>
       <w:r>
@@ -3071,9 +3334,8 @@
           <w:i/>
           <w:iCs/>
           <w:color w:val="FF0000"/>
-          <w:szCs w:val="14"/>
-        </w:rPr>
-        <w:t>Reprend</w:t>
+        </w:rPr>
+        <w:t xml:space="preserve">Décrire quels sont les </w:t>
       </w:r>
       <w:r>
         <w:rPr>
@@ -3082,9 +3344,10 @@
           <w:i/>
           <w:iCs/>
           <w:color w:val="FF0000"/>
-          <w:szCs w:val="14"/>
-        </w:rPr>
-        <w:t>re</w:t>
+          <w:sz w:val="36"/>
+          <w:szCs w:val="28"/>
+        </w:rPr>
+        <w:t xml:space="preserve">MOYENS </w:t>
       </w:r>
       <w:r>
         <w:rPr>
@@ -3093,34 +3356,35 @@
           <w:i/>
           <w:iCs/>
           <w:color w:val="FF0000"/>
-          <w:szCs w:val="14"/>
-        </w:rPr>
-        <w:t xml:space="preserve"> le contenu des User Stories d’</w:t>
-      </w:r>
-      <w:proofErr w:type="spellStart"/>
-      <w:r>
+        </w:rPr>
+        <w:t>utilisés pour faire les tests, ne pas décrire les tests à effectuer !!!</w:t>
+      </w:r>
+    </w:p>
+    <w:p>
+      <w:pPr>
+        <w:pStyle w:val="En-tte"/>
+        <w:ind w:firstLine="360"/>
         <w:rPr>
           <w:b/>
           <w:bCs/>
           <w:i/>
           <w:iCs/>
           <w:color w:val="FF0000"/>
-          <w:szCs w:val="14"/>
-        </w:rPr>
-        <w:t>IceScrum</w:t>
-      </w:r>
-      <w:proofErr w:type="spellEnd"/>
-      <w:r>
+        </w:rPr>
+      </w:pPr>
+    </w:p>
+    <w:p>
+      <w:pPr>
+        <w:pStyle w:val="En-tte"/>
+        <w:ind w:firstLine="360"/>
         <w:rPr>
           <w:b/>
           <w:bCs/>
           <w:i/>
           <w:iCs/>
           <w:color w:val="FF0000"/>
-          <w:szCs w:val="14"/>
-        </w:rPr>
-        <w:t> : Story + tests d’acceptance</w:t>
-      </w:r>
+        </w:rPr>
+      </w:pPr>
       <w:r>
         <w:rPr>
           <w:b/>
@@ -3128,157 +3392,9 @@
           <w:i/>
           <w:iCs/>
           <w:color w:val="FF0000"/>
-          <w:szCs w:val="14"/>
-        </w:rPr>
-        <w:t xml:space="preserve"> (avec </w:t>
-      </w:r>
-      <w:proofErr w:type="spellStart"/>
-      <w:r>
-        <w:rPr>
-          <w:b/>
-          <w:bCs/>
-          <w:i/>
-          <w:iCs/>
-          <w:color w:val="FF0000"/>
-          <w:szCs w:val="14"/>
-        </w:rPr>
-        <w:t>IceTools</w:t>
-      </w:r>
-      <w:proofErr w:type="spellEnd"/>
-      <w:r>
-        <w:rPr>
-          <w:b/>
-          <w:bCs/>
-          <w:i/>
-          <w:iCs/>
-          <w:color w:val="FF0000"/>
-          <w:szCs w:val="14"/>
-        </w:rPr>
-        <w:t>)</w:t>
-      </w:r>
-      <w:r>
-        <w:rPr>
-          <w:b/>
-          <w:bCs/>
-          <w:i/>
-          <w:iCs/>
-          <w:color w:val="FF0000"/>
-          <w:szCs w:val="14"/>
-        </w:rPr>
-        <w:t xml:space="preserve"> + maquettes</w:t>
-      </w:r>
-    </w:p>
-    <w:p>
-      <w:pPr>
-        <w:pStyle w:val="Titre2"/>
-        <w:rPr>
-          <w:i w:val="0"/>
-          <w:iCs/>
-        </w:rPr>
-      </w:pPr>
-      <w:r>
-        <w:rPr>
-          <w:i w:val="0"/>
-          <w:iCs/>
-        </w:rPr>
-        <w:t>Stratégie de test</w:t>
-      </w:r>
-      <w:bookmarkEnd w:id="5"/>
-      <w:bookmarkEnd w:id="6"/>
-    </w:p>
-    <w:p/>
-    <w:p>
-      <w:pPr>
-        <w:pStyle w:val="En-tte"/>
-        <w:ind w:firstLine="360"/>
-        <w:rPr>
-          <w:b/>
-          <w:bCs/>
-          <w:i/>
-          <w:iCs/>
-          <w:color w:val="FF0000"/>
-        </w:rPr>
-      </w:pPr>
-      <w:r>
-        <w:rPr>
-          <w:b/>
-          <w:bCs/>
-          <w:i/>
-          <w:iCs/>
-          <w:color w:val="FF0000"/>
-        </w:rPr>
-        <w:t xml:space="preserve">Décrire quels sont les </w:t>
-      </w:r>
-      <w:r>
-        <w:rPr>
-          <w:b/>
-          <w:bCs/>
-          <w:i/>
-          <w:iCs/>
-          <w:color w:val="FF0000"/>
-          <w:sz w:val="36"/>
-          <w:szCs w:val="28"/>
-        </w:rPr>
-        <w:t xml:space="preserve">MOYENS </w:t>
-      </w:r>
-      <w:r>
-        <w:rPr>
-          <w:b/>
-          <w:bCs/>
-          <w:i/>
-          <w:iCs/>
-          <w:color w:val="FF0000"/>
-        </w:rPr>
-        <w:t>utilisés pour faire les tests, ne pas décrire les tests à effectuer !!!</w:t>
-      </w:r>
-    </w:p>
-    <w:p>
-      <w:pPr>
-        <w:pStyle w:val="En-tte"/>
-        <w:ind w:firstLine="360"/>
-        <w:rPr>
-          <w:b/>
-          <w:bCs/>
-          <w:i/>
-          <w:iCs/>
-          <w:color w:val="FF0000"/>
-        </w:rPr>
-      </w:pPr>
-    </w:p>
-    <w:p>
-      <w:pPr>
-        <w:pStyle w:val="En-tte"/>
-        <w:ind w:firstLine="360"/>
-        <w:rPr>
-          <w:b/>
-          <w:bCs/>
-          <w:i/>
-          <w:iCs/>
-          <w:color w:val="FF0000"/>
-        </w:rPr>
-      </w:pPr>
-      <w:r>
-        <w:rPr>
-          <w:b/>
-          <w:bCs/>
-          <w:i/>
-          <w:iCs/>
-          <w:color w:val="FF0000"/>
-        </w:rPr>
-        <w:t xml:space="preserve">Décrire l’environnement dans lequel se fait la sprint </w:t>
-      </w:r>
-      <w:proofErr w:type="spellStart"/>
-      <w:r>
-        <w:rPr>
-          <w:b/>
-          <w:bCs/>
-          <w:i/>
-          <w:iCs/>
-          <w:color w:val="FF0000"/>
-        </w:rPr>
-        <w:t>review</w:t>
-      </w:r>
-      <w:proofErr w:type="spellEnd"/>
+        </w:rPr>
+        <w:t>Décrire l’environnement dans lequel se fait la sprint review</w:t>
+      </w:r>
     </w:p>
     <w:p>
       <w:pPr>
@@ -3349,7 +3465,6 @@
           <w:szCs w:val="14"/>
         </w:rPr>
       </w:pPr>
-      <w:proofErr w:type="gramStart"/>
       <w:r>
         <w:rPr>
           <w:i/>
@@ -3364,16 +3479,7 @@
           <w:iCs/>
           <w:szCs w:val="14"/>
         </w:rPr>
-        <w:t>ypes</w:t>
-      </w:r>
-      <w:proofErr w:type="gramEnd"/>
-      <w:r>
-        <w:rPr>
-          <w:i/>
-          <w:iCs/>
-          <w:szCs w:val="14"/>
-        </w:rPr>
-        <w:t xml:space="preserve"> de des tests et ordre dans lequel ils seront effectués.</w:t>
+        <w:t>ypes de des tests et ordre dans lequel ils seront effectués.</w:t>
       </w:r>
     </w:p>
     <w:p>
@@ -3393,7 +3499,6 @@
           <w:szCs w:val="14"/>
         </w:rPr>
       </w:pPr>
-      <w:proofErr w:type="gramStart"/>
       <w:r>
         <w:rPr>
           <w:i/>
@@ -3408,16 +3513,7 @@
           <w:iCs/>
           <w:szCs w:val="14"/>
         </w:rPr>
-        <w:t>es</w:t>
-      </w:r>
-      <w:proofErr w:type="gramEnd"/>
-      <w:r>
-        <w:rPr>
-          <w:i/>
-          <w:iCs/>
-          <w:szCs w:val="14"/>
-        </w:rPr>
-        <w:t xml:space="preserve"> moyens à mettre en œuvre</w:t>
+        <w:t>es moyens à mettre en œuvre</w:t>
       </w:r>
       <w:r>
         <w:rPr>
@@ -3445,7 +3541,6 @@
           <w:szCs w:val="14"/>
         </w:rPr>
       </w:pPr>
-      <w:proofErr w:type="gramStart"/>
       <w:r>
         <w:rPr>
           <w:i/>
@@ -3460,16 +3555,7 @@
           <w:iCs/>
           <w:szCs w:val="14"/>
         </w:rPr>
-        <w:t>ouverture</w:t>
-      </w:r>
-      <w:proofErr w:type="gramEnd"/>
-      <w:r>
-        <w:rPr>
-          <w:i/>
-          <w:iCs/>
-          <w:szCs w:val="14"/>
-        </w:rPr>
-        <w:t xml:space="preserve"> des tests (tests exhaustifs ou non, si non, pourquoi ?)</w:t>
+        <w:t>ouverture des tests (tests exhaustifs ou non, si non, pourquoi ?)</w:t>
       </w:r>
       <w:r>
         <w:rPr>
@@ -3497,7 +3583,6 @@
           <w:szCs w:val="14"/>
         </w:rPr>
       </w:pPr>
-      <w:proofErr w:type="gramStart"/>
       <w:r>
         <w:rPr>
           <w:i/>
@@ -3512,16 +3597,7 @@
           <w:iCs/>
           <w:szCs w:val="14"/>
         </w:rPr>
-        <w:t>onnées</w:t>
-      </w:r>
-      <w:proofErr w:type="gramEnd"/>
-      <w:r>
-        <w:rPr>
-          <w:i/>
-          <w:iCs/>
-          <w:szCs w:val="14"/>
-        </w:rPr>
-        <w:t xml:space="preserve"> de test à prévoir (données réelles ?)</w:t>
+        <w:t>onnées de test à prévoir (données réelles ?)</w:t>
       </w:r>
       <w:r>
         <w:rPr>
@@ -3568,23 +3644,13 @@
           <w:szCs w:val="14"/>
         </w:rPr>
       </w:pPr>
-      <w:proofErr w:type="gramStart"/>
       <w:r>
         <w:rPr>
           <w:i/>
           <w:iCs/>
           <w:szCs w:val="14"/>
         </w:rPr>
-        <w:t>les</w:t>
-      </w:r>
-      <w:proofErr w:type="gramEnd"/>
-      <w:r>
-        <w:rPr>
-          <w:i/>
-          <w:iCs/>
-          <w:szCs w:val="14"/>
-        </w:rPr>
-        <w:t xml:space="preserve"> testeurs extérieurs éventuels.</w:t>
+        <w:t>les testeurs extérieurs éventuels.</w:t>
       </w:r>
     </w:p>
     <w:p>
@@ -3893,28 +3959,7 @@
           <w:iCs/>
           <w:color w:val="FF0000"/>
         </w:rPr>
-        <w:lastRenderedPageBreak/>
-        <w:t xml:space="preserve">Au moment de générer le formulaire, le script </w:t>
-      </w:r>
-      <w:proofErr w:type="spellStart"/>
-      <w:r>
-        <w:rPr>
-          <w:b/>
-          <w:i/>
-          <w:iCs/>
-          <w:color w:val="FF0000"/>
-        </w:rPr>
-        <w:t>php</w:t>
-      </w:r>
-      <w:proofErr w:type="spellEnd"/>
-      <w:r>
-        <w:rPr>
-          <w:b/>
-          <w:i/>
-          <w:iCs/>
-          <w:color w:val="FF0000"/>
-        </w:rPr>
-        <w:t> :</w:t>
+        <w:t>Au moment de générer le formulaire, le script php :</w:t>
       </w:r>
     </w:p>
     <w:p>
@@ -3986,39 +4031,8 @@
           <w:iCs/>
           <w:color w:val="FF0000"/>
         </w:rPr>
-        <w:t xml:space="preserve">Ajoute un input nommé « CSRF » de type </w:t>
-      </w:r>
-      <w:proofErr w:type="spellStart"/>
-      <w:r>
-        <w:rPr>
-          <w:b/>
-          <w:i/>
-          <w:iCs/>
-          <w:color w:val="FF0000"/>
-        </w:rPr>
-        <w:t>hidden</w:t>
-      </w:r>
-      <w:proofErr w:type="spellEnd"/>
-      <w:r>
-        <w:rPr>
-          <w:b/>
-          <w:i/>
-          <w:iCs/>
-          <w:color w:val="FF0000"/>
-        </w:rPr>
-        <w:t xml:space="preserve"> dans le </w:t>
-      </w:r>
-      <w:proofErr w:type="spellStart"/>
-      <w:r>
-        <w:rPr>
-          <w:b/>
-          <w:i/>
-          <w:iCs/>
-          <w:color w:val="FF0000"/>
-        </w:rPr>
-        <w:t>form</w:t>
-      </w:r>
-      <w:proofErr w:type="spellEnd"/>
+        <w:t>Ajoute un input nommé « CSRF » de type hidden dans le form</w:t>
+      </w:r>
     </w:p>
     <w:p>
       <w:pPr>
@@ -4041,19 +4055,8 @@
           <w:iCs/>
           <w:color w:val="FF0000"/>
         </w:rPr>
-        <w:t xml:space="preserve">A la réception du POST du </w:t>
-      </w:r>
-      <w:proofErr w:type="spellStart"/>
-      <w:r>
-        <w:rPr>
-          <w:b/>
-          <w:i/>
-          <w:iCs/>
-          <w:color w:val="FF0000"/>
-        </w:rPr>
-        <w:t>fromulaire</w:t>
-      </w:r>
-      <w:proofErr w:type="spellEnd"/>
+        <w:t>A la réception du POST du fromulaire</w:t>
+      </w:r>
     </w:p>
     <w:p>
       <w:pPr>
@@ -4152,6 +4155,7 @@
           <w:iCs/>
           <w:color w:val="FF0000"/>
         </w:rPr>
+        <w:lastRenderedPageBreak/>
         <w:t>…</w:t>
       </w:r>
     </w:p>
@@ -4321,21 +4325,12 @@
           <w:iCs/>
         </w:rPr>
       </w:pPr>
-      <w:proofErr w:type="gramStart"/>
-      <w:r>
-        <w:rPr>
-          <w:i/>
-          <w:iCs/>
-        </w:rPr>
-        <w:t>la</w:t>
-      </w:r>
-      <w:proofErr w:type="gramEnd"/>
-      <w:r>
-        <w:rPr>
-          <w:i/>
-          <w:iCs/>
-        </w:rPr>
-        <w:t xml:space="preserve"> liste de tous les fichiers et une rapide description de leur contenu (des noms qui parlent !)</w:t>
+      <w:r>
+        <w:rPr>
+          <w:i/>
+          <w:iCs/>
+        </w:rPr>
+        <w:t>la liste de tous les fichiers et une rapide description de leur contenu (des noms qui parlent !)</w:t>
       </w:r>
     </w:p>
     <w:p>
@@ -4354,21 +4349,12 @@
           <w:iCs/>
         </w:rPr>
       </w:pPr>
-      <w:proofErr w:type="gramStart"/>
-      <w:r>
-        <w:rPr>
-          <w:i/>
-          <w:iCs/>
-        </w:rPr>
-        <w:t>les</w:t>
-      </w:r>
-      <w:proofErr w:type="gramEnd"/>
-      <w:r>
-        <w:rPr>
-          <w:i/>
-          <w:iCs/>
-        </w:rPr>
-        <w:t xml:space="preserve"> versions des systèmes d'exploitation et des outils logiciels</w:t>
+      <w:r>
+        <w:rPr>
+          <w:i/>
+          <w:iCs/>
+        </w:rPr>
+        <w:t>les versions des systèmes d'exploitation et des outils logiciels</w:t>
       </w:r>
     </w:p>
     <w:p>
@@ -4387,21 +4373,12 @@
           <w:iCs/>
         </w:rPr>
       </w:pPr>
-      <w:proofErr w:type="gramStart"/>
-      <w:r>
-        <w:rPr>
-          <w:i/>
-          <w:iCs/>
-        </w:rPr>
-        <w:t>la</w:t>
-      </w:r>
-      <w:proofErr w:type="gramEnd"/>
-      <w:r>
-        <w:rPr>
-          <w:i/>
-          <w:iCs/>
-        </w:rPr>
-        <w:t xml:space="preserve"> description exacte du matériel</w:t>
+      <w:r>
+        <w:rPr>
+          <w:i/>
+          <w:iCs/>
+        </w:rPr>
+        <w:t>la description exacte du matériel</w:t>
       </w:r>
     </w:p>
     <w:p/>
@@ -4482,9 +4459,8 @@
           <w:iCs/>
           <w:color w:val="FF0000"/>
         </w:rPr>
-        <w:t>Reprendre les tests d’acceptance d’</w:t>
-      </w:r>
-      <w:proofErr w:type="spellStart"/>
+        <w:t>Reprendre les tests d’acceptance d’IceScrum au moyen de la feuille ad hoc d’</w:t>
+      </w:r>
       <w:r>
         <w:rPr>
           <w:b/>
@@ -4493,31 +4469,8 @@
           <w:iCs/>
           <w:color w:val="FF0000"/>
         </w:rPr>
-        <w:t>IceScrum</w:t>
-      </w:r>
-      <w:proofErr w:type="spellEnd"/>
-      <w:r>
-        <w:rPr>
-          <w:b/>
-          <w:bCs/>
-          <w:i/>
-          <w:iCs/>
-          <w:color w:val="FF0000"/>
-        </w:rPr>
-        <w:t xml:space="preserve"> au moyen de la feuille ad hoc d’</w:t>
-      </w:r>
-      <w:proofErr w:type="spellStart"/>
-      <w:r>
-        <w:rPr>
-          <w:b/>
-          <w:bCs/>
-          <w:i/>
-          <w:iCs/>
-          <w:color w:val="FF0000"/>
-        </w:rPr>
         <w:t>IceTools</w:t>
       </w:r>
-      <w:proofErr w:type="spellEnd"/>
     </w:p>
     <w:p>
       <w:pPr>
@@ -4681,7 +4634,7 @@
         </w:rPr>
         <w:t xml:space="preserve">Reporter la </w:t>
       </w:r>
-      <w:hyperlink r:id="rId11" w:anchor=":~:text=La%20dette%20technique%20survient%20quand,de%20plus%20en%20plus%20fr%C3%A9quents.">
+      <w:hyperlink r:id="rId16" w:anchor=":~:text=La%20dette%20technique%20survient%20quand,de%20plus%20en%20plus%20fr%C3%A9quents.">
         <w:r>
           <w:rPr>
             <w:rStyle w:val="Lienhypertexte"/>
@@ -4724,7 +4677,6 @@
       <w:bookmarkStart w:id="20" w:name="_Toc71703263"/>
       <w:bookmarkStart w:id="21" w:name="_Toc499021847"/>
       <w:r>
-        <w:lastRenderedPageBreak/>
         <w:t>C</w:t>
       </w:r>
       <w:bookmarkEnd w:id="19"/>
@@ -4985,8 +4937,8 @@
     </w:p>
     <w:p/>
     <w:sectPr>
-      <w:headerReference w:type="default" r:id="rId12"/>
-      <w:footerReference w:type="default" r:id="rId13"/>
+      <w:headerReference w:type="default" r:id="rId17"/>
+      <w:footerReference w:type="default" r:id="rId18"/>
       <w:pgSz w:w="11906" w:h="16838" w:code="9"/>
       <w:pgMar w:top="1418" w:right="1418" w:bottom="1418" w:left="1418" w:header="720" w:footer="720" w:gutter="0"/>
       <w:cols w:space="720"/>
@@ -5028,21 +4980,12 @@
         <w:szCs w:val="16"/>
       </w:rPr>
     </w:pPr>
-    <w:proofErr w:type="gramStart"/>
     <w:r>
       <w:rPr>
         <w:sz w:val="16"/>
         <w:szCs w:val="16"/>
       </w:rPr>
-      <w:t>i</w:t>
-    </w:r>
-    <w:proofErr w:type="gramEnd"/>
-    <w:r>
-      <w:rPr>
-        <w:sz w:val="16"/>
-        <w:szCs w:val="16"/>
-      </w:rPr>
-      <w:t>-CQ VD Octobre 2010</w:t>
+      <w:t>i-CQ VD Octobre 2010</w:t>
     </w:r>
     <w:r>
       <w:rPr>
@@ -5104,23 +5047,7 @@
         <w:sz w:val="16"/>
         <w:szCs w:val="16"/>
       </w:rPr>
-      <w:t xml:space="preserve">Dernière </w:t>
-    </w:r>
-    <w:proofErr w:type="spellStart"/>
-    <w:r>
-      <w:rPr>
-        <w:sz w:val="16"/>
-        <w:szCs w:val="16"/>
-      </w:rPr>
-      <w:t>modif</w:t>
-    </w:r>
-    <w:proofErr w:type="spellEnd"/>
-    <w:r>
-      <w:rPr>
-        <w:sz w:val="16"/>
-        <w:szCs w:val="16"/>
-      </w:rPr>
-      <w:t> : 02.12.2010</w:t>
+      <w:t>Dernière modif : 02.12.2010</w:t>
     </w:r>
     <w:r>
       <w:rPr>
@@ -7774,6 +7701,7 @@
   <w:style w:type="character" w:default="1" w:styleId="Policepardfaut">
     <w:name w:val="Default Paragraph Font"/>
     <w:uiPriority w:val="1"/>
+    <w:semiHidden/>
     <w:unhideWhenUsed/>
   </w:style>
   <w:style w:type="table" w:default="1" w:styleId="TableauNormal">
@@ -8527,26 +8455,6 @@
 </file>
 
 <file path=customXml/item1.xml><?xml version="1.0" encoding="utf-8"?>
-<p:properties xmlns:p="http://schemas.microsoft.com/office/2006/metadata/properties" xmlns:xsi="http://www.w3.org/2001/XMLSchema-instance" xmlns:pc="http://schemas.microsoft.com/office/infopath/2007/PartnerControls">
-  <documentManagement>
-    <TaxCatchAll xmlns="eefa3612-053e-497a-ae76-8a76877f5e22" xsi:nil="true"/>
-    <lcf76f155ced4ddcb4097134ff3c332f xmlns="b5cf4370-ac38-4b9e-9836-ef6f5df64f24">
-      <Terms xmlns="http://schemas.microsoft.com/office/infopath/2007/PartnerControls"/>
-    </lcf76f155ced4ddcb4097134ff3c332f>
-  </documentManagement>
-</p:properties>
-</file>
-
-<file path=customXml/item2.xml><?xml version="1.0" encoding="utf-8"?>
-<?mso-contentType ?>
-<FormTemplates xmlns="http://schemas.microsoft.com/sharepoint/v3/contenttype/forms">
-  <Display>DocumentLibraryForm</Display>
-  <Edit>DocumentLibraryForm</Edit>
-  <New>DocumentLibraryForm</New>
-</FormTemplates>
-</file>
-
-<file path=customXml/item3.xml><?xml version="1.0" encoding="utf-8"?>
 <ct:contentTypeSchema xmlns:ct="http://schemas.microsoft.com/office/2006/metadata/contentType" xmlns:ma="http://schemas.microsoft.com/office/2006/metadata/properties/metaAttributes" ct:_="" ma:_="" ma:contentTypeName="Document" ma:contentTypeID="0x01010080C9F2488912074FB587B9AD9ADAE5BB" ma:contentTypeVersion="11" ma:contentTypeDescription="Crée un document." ma:contentTypeScope="" ma:versionID="0de33a34aa8934241a92d815be952b03">
   <xsd:schema xmlns:xsd="http://www.w3.org/2001/XMLSchema" xmlns:xs="http://www.w3.org/2001/XMLSchema" xmlns:p="http://schemas.microsoft.com/office/2006/metadata/properties" xmlns:ns2="b5cf4370-ac38-4b9e-9836-ef6f5df64f24" xmlns:ns3="eefa3612-053e-497a-ae76-8a76877f5e22" targetNamespace="http://schemas.microsoft.com/office/2006/metadata/properties" ma:root="true" ma:fieldsID="8468e718e17ddb77568e1238d457d43f" ns2:_="" ns3:_="">
     <xsd:import namespace="b5cf4370-ac38-4b9e-9836-ef6f5df64f24"/>
@@ -8741,26 +8649,27 @@
 </ct:contentTypeSchema>
 </file>
 
-<file path=customXml/itemProps1.xml><?xml version="1.0" encoding="utf-8"?>
-<ds:datastoreItem xmlns:ds="http://schemas.openxmlformats.org/officeDocument/2006/customXml" ds:itemID="{67CD1812-8B57-456C-9CBC-7D2297210787}">
-  <ds:schemaRefs>
-    <ds:schemaRef ds:uri="http://schemas.microsoft.com/office/2006/metadata/properties"/>
-    <ds:schemaRef ds:uri="http://schemas.microsoft.com/office/infopath/2007/PartnerControls"/>
-    <ds:schemaRef ds:uri="eefa3612-053e-497a-ae76-8a76877f5e22"/>
-    <ds:schemaRef ds:uri="b5cf4370-ac38-4b9e-9836-ef6f5df64f24"/>
-  </ds:schemaRefs>
-</ds:datastoreItem>
+<file path=customXml/item2.xml><?xml version="1.0" encoding="utf-8"?>
+<?mso-contentType ?>
+<FormTemplates xmlns="http://schemas.microsoft.com/sharepoint/v3/contenttype/forms">
+  <Display>DocumentLibraryForm</Display>
+  <Edit>DocumentLibraryForm</Edit>
+  <New>DocumentLibraryForm</New>
+</FormTemplates>
 </file>
 
-<file path=customXml/itemProps2.xml><?xml version="1.0" encoding="utf-8"?>
-<ds:datastoreItem xmlns:ds="http://schemas.openxmlformats.org/officeDocument/2006/customXml" ds:itemID="{1DADA05A-DA17-4CB0-90B5-C889667DD54A}">
-  <ds:schemaRefs>
-    <ds:schemaRef ds:uri="http://schemas.microsoft.com/sharepoint/v3/contenttype/forms"/>
-  </ds:schemaRefs>
-</ds:datastoreItem>
+<file path=customXml/item3.xml><?xml version="1.0" encoding="utf-8"?>
+<p:properties xmlns:p="http://schemas.microsoft.com/office/2006/metadata/properties" xmlns:xsi="http://www.w3.org/2001/XMLSchema-instance" xmlns:pc="http://schemas.microsoft.com/office/infopath/2007/PartnerControls">
+  <documentManagement>
+    <TaxCatchAll xmlns="eefa3612-053e-497a-ae76-8a76877f5e22" xsi:nil="true"/>
+    <lcf76f155ced4ddcb4097134ff3c332f xmlns="b5cf4370-ac38-4b9e-9836-ef6f5df64f24">
+      <Terms xmlns="http://schemas.microsoft.com/office/infopath/2007/PartnerControls"/>
+    </lcf76f155ced4ddcb4097134ff3c332f>
+  </documentManagement>
+</p:properties>
 </file>
 
-<file path=customXml/itemProps3.xml><?xml version="1.0" encoding="utf-8"?>
+<file path=customXml/itemProps1.xml><?xml version="1.0" encoding="utf-8"?>
 <ds:datastoreItem xmlns:ds="http://schemas.openxmlformats.org/officeDocument/2006/customXml" ds:itemID="{452F434D-1870-4DF3-AED5-C505CC9FD5A8}">
   <ds:schemaRefs>
     <ds:schemaRef ds:uri="http://schemas.microsoft.com/office/2006/metadata/contentType"/>
@@ -8777,4 +8686,23 @@
     <ds:schemaRef ds:uri="http://schemas.microsoft.com/internal/obd"/>
   </ds:schemaRefs>
 </ds:datastoreItem>
+</file>
+
+<file path=customXml/itemProps2.xml><?xml version="1.0" encoding="utf-8"?>
+<ds:datastoreItem xmlns:ds="http://schemas.openxmlformats.org/officeDocument/2006/customXml" ds:itemID="{1DADA05A-DA17-4CB0-90B5-C889667DD54A}">
+  <ds:schemaRefs>
+    <ds:schemaRef ds:uri="http://schemas.microsoft.com/sharepoint/v3/contenttype/forms"/>
+  </ds:schemaRefs>
+</ds:datastoreItem>
+</file>
+
+<file path=customXml/itemProps3.xml><?xml version="1.0" encoding="utf-8"?>
+<ds:datastoreItem xmlns:ds="http://schemas.openxmlformats.org/officeDocument/2006/customXml" ds:itemID="{67CD1812-8B57-456C-9CBC-7D2297210787}">
+  <ds:schemaRefs>
+    <ds:schemaRef ds:uri="http://schemas.microsoft.com/office/2006/metadata/properties"/>
+    <ds:schemaRef ds:uri="http://schemas.microsoft.com/office/infopath/2007/PartnerControls"/>
+    <ds:schemaRef ds:uri="eefa3612-053e-497a-ae76-8a76877f5e22"/>
+    <ds:schemaRef ds:uri="b5cf4370-ac38-4b9e-9836-ef6f5df64f24"/>
+  </ds:schemaRefs>
+</ds:datastoreItem>
 </file>
</xml_diff>

<commit_message>
chore(doc): Rédaction du rapport
</commit_message>
<xml_diff>
--- a/Doc/RapportEithan.docx
+++ b/Doc/RapportEithan.docx
@@ -2284,7 +2284,15 @@
     </w:p>
     <w:p>
       <w:r>
-        <w:t>Ce projet est basé sur le module 320 (Programmation orienté objet). Le but est de faire un jeu vidéo du type SpaceInvaders mais personnalisé. Un jeu vidéo est une très bonne manière d’apprendre à programmer orienté objet car dans le monde du jeu vidéo c’est plus facile l’implémenter. C’est aussi une bonne façon pour que les élèves prennent un peu plus de plaisir que de faire des applications qui n’ont pas d’interaction.</w:t>
+        <w:t xml:space="preserve">Ce projet est basé sur le module 320 (Programmation orienté objet). Le but est de faire un jeu vidéo du type </w:t>
+      </w:r>
+      <w:proofErr w:type="spellStart"/>
+      <w:r>
+        <w:t>SpaceInvaders</w:t>
+      </w:r>
+      <w:proofErr w:type="spellEnd"/>
+      <w:r>
+        <w:t xml:space="preserve"> mais personnalisé. Un jeu vidéo est une très bonne manière d’apprendre à programmer orienté objet car dans le monde du jeu vidéo c’est plus facile l’implémenter. C’est aussi une bonne façon pour que les élèves prennent un peu plus de plaisir que de faire des applications qui n’ont pas d’interaction.</w:t>
       </w:r>
     </w:p>
     <w:p>
@@ -2360,7 +2368,23 @@
         <w:ind w:left="708" w:firstLine="708"/>
       </w:pPr>
       <w:r>
-        <w:t xml:space="preserve">1. Le numéro du niveau (Level 1, Level 2, …) </w:t>
+        <w:t>1. Le numéro du niveau (</w:t>
+      </w:r>
+      <w:proofErr w:type="spellStart"/>
+      <w:r>
+        <w:t>Level</w:t>
+      </w:r>
+      <w:proofErr w:type="spellEnd"/>
+      <w:r>
+        <w:t xml:space="preserve"> 1, </w:t>
+      </w:r>
+      <w:proofErr w:type="spellStart"/>
+      <w:r>
+        <w:t>Level</w:t>
+      </w:r>
+      <w:proofErr w:type="spellEnd"/>
+      <w:r>
+        <w:t xml:space="preserve"> 2, …) </w:t>
       </w:r>
     </w:p>
     <w:p>
@@ -2392,7 +2416,15 @@
         <w:ind w:left="2124"/>
       </w:pPr>
       <w:r>
-        <w:t xml:space="preserve">c. Capacités de tir : direction, rafale, cooldown, décompte munitions, recharge, … </w:t>
+        <w:t xml:space="preserve">c. Capacités de tir : direction, rafale, </w:t>
+      </w:r>
+      <w:proofErr w:type="spellStart"/>
+      <w:r>
+        <w:t>cooldown</w:t>
+      </w:r>
+      <w:proofErr w:type="spellEnd"/>
+      <w:r>
+        <w:t xml:space="preserve">, décompte munitions, recharge, … </w:t>
       </w:r>
     </w:p>
     <w:p>
@@ -2400,7 +2432,15 @@
         <w:ind w:left="2124"/>
       </w:pPr>
       <w:r>
-        <w:t xml:space="preserve">d. Un sprite </w:t>
+        <w:t xml:space="preserve">d. Un </w:t>
+      </w:r>
+      <w:proofErr w:type="spellStart"/>
+      <w:r>
+        <w:t>sprite</w:t>
+      </w:r>
+      <w:proofErr w:type="spellEnd"/>
+      <w:r>
+        <w:t xml:space="preserve"> </w:t>
       </w:r>
     </w:p>
     <w:p>
@@ -2440,7 +2480,15 @@
         <w:ind w:left="2124"/>
       </w:pPr>
       <w:r>
-        <w:t xml:space="preserve">d. Un sprite </w:t>
+        <w:t xml:space="preserve">d. Un </w:t>
+      </w:r>
+      <w:proofErr w:type="spellStart"/>
+      <w:r>
+        <w:t>sprite</w:t>
+      </w:r>
+      <w:proofErr w:type="spellEnd"/>
+      <w:r>
+        <w:t xml:space="preserve"> </w:t>
       </w:r>
     </w:p>
     <w:p>
@@ -2472,7 +2520,15 @@
         <w:ind w:left="2124"/>
       </w:pPr>
       <w:r>
-        <w:t xml:space="preserve">c. Un sprite </w:t>
+        <w:t xml:space="preserve">c. Un </w:t>
+      </w:r>
+      <w:proofErr w:type="spellStart"/>
+      <w:r>
+        <w:t>sprite</w:t>
+      </w:r>
+      <w:proofErr w:type="spellEnd"/>
+      <w:r>
+        <w:t xml:space="preserve"> </w:t>
       </w:r>
     </w:p>
     <w:p>
@@ -2538,7 +2594,15 @@
         </w:rPr>
       </w:pPr>
       <w:r>
-        <w:t>ii. Gestion des highscores (en base de données</w:t>
+        <w:t xml:space="preserve">ii. Gestion des </w:t>
+      </w:r>
+      <w:proofErr w:type="spellStart"/>
+      <w:r>
+        <w:t>highscores</w:t>
+      </w:r>
+      <w:proofErr w:type="spellEnd"/>
+      <w:r>
+        <w:t xml:space="preserve"> (en base de données</w:t>
       </w:r>
     </w:p>
     <w:p>
@@ -2576,7 +2640,15 @@
         </w:rPr>
       </w:pPr>
       <w:r>
-        <w:t>Les outils employés incluent IceScrum, qui est utilisé pour appliquer la méthode de gestion de projet Scrum, et GitHub, qui sert à mettre en place un système de sauvegardes afin de prévenir toute perte de fichiers.</w:t>
+        <w:t xml:space="preserve">Les outils employés incluent </w:t>
+      </w:r>
+      <w:proofErr w:type="spellStart"/>
+      <w:r>
+        <w:t>IceScrum</w:t>
+      </w:r>
+      <w:proofErr w:type="spellEnd"/>
+      <w:r>
+        <w:t>, qui est utilisé pour appliquer la méthode de gestion de projet Scrum, et GitHub, qui sert à mettre en place un système de sauvegardes afin de prévenir toute perte de fichiers.</w:t>
       </w:r>
     </w:p>
     <w:p>
@@ -2610,93 +2682,35 @@
       </w:r>
     </w:p>
     <w:p>
-      <w:pPr>
-        <w:pStyle w:val="Retraitnormal1"/>
-        <w:numPr>
-          <w:ilvl w:val="0"/>
-          <w:numId w:val="15"/>
-        </w:numPr>
-        <w:rPr>
-          <w:rFonts w:ascii="Arial" w:hAnsi="Arial"/>
-          <w:i/>
-          <w:iCs/>
-          <w:color w:val="FF0000"/>
-          <w:sz w:val="24"/>
-          <w:szCs w:val="14"/>
-          <w:lang w:eastAsia="fr-FR"/>
-        </w:rPr>
-      </w:pPr>
-      <w:r>
-        <w:rPr>
-          <w:rFonts w:ascii="Arial" w:hAnsi="Arial"/>
-          <w:i/>
-          <w:iCs/>
-          <w:color w:val="FF0000"/>
-          <w:sz w:val="24"/>
-          <w:szCs w:val="14"/>
-          <w:lang w:eastAsia="fr-FR"/>
-        </w:rPr>
-        <w:t>Le joueur</w:t>
-      </w:r>
-    </w:p>
-    <w:p>
-      <w:pPr>
-        <w:pStyle w:val="Retraitnormal1"/>
-        <w:numPr>
-          <w:ilvl w:val="0"/>
-          <w:numId w:val="15"/>
-        </w:numPr>
-        <w:rPr>
-          <w:rFonts w:ascii="Arial" w:hAnsi="Arial"/>
-          <w:i/>
-          <w:iCs/>
-          <w:color w:val="FF0000"/>
-          <w:sz w:val="24"/>
-          <w:szCs w:val="14"/>
-          <w:lang w:eastAsia="fr-FR"/>
-        </w:rPr>
-      </w:pPr>
-      <w:r>
-        <w:rPr>
-          <w:rFonts w:ascii="Arial" w:hAnsi="Arial"/>
-          <w:i/>
-          <w:iCs/>
-          <w:color w:val="FF0000"/>
-          <w:sz w:val="24"/>
-          <w:szCs w:val="14"/>
-          <w:lang w:eastAsia="fr-FR"/>
-        </w:rPr>
-        <w:t>Les ennemis</w:t>
-      </w:r>
-    </w:p>
-    <w:p>
-      <w:pPr>
-        <w:pStyle w:val="Retraitnormal1"/>
-        <w:numPr>
-          <w:ilvl w:val="0"/>
-          <w:numId w:val="15"/>
-        </w:numPr>
-        <w:rPr>
-          <w:rFonts w:ascii="Arial" w:hAnsi="Arial"/>
-          <w:i/>
-          <w:iCs/>
-          <w:color w:val="FF0000"/>
-          <w:sz w:val="24"/>
-          <w:szCs w:val="14"/>
-          <w:lang w:eastAsia="fr-FR"/>
-        </w:rPr>
-      </w:pPr>
-      <w:r>
-        <w:rPr>
-          <w:rFonts w:ascii="Arial" w:hAnsi="Arial"/>
-          <w:i/>
-          <w:iCs/>
-          <w:color w:val="FF0000"/>
-          <w:sz w:val="24"/>
-          <w:szCs w:val="14"/>
-          <w:lang w:eastAsia="fr-FR"/>
-        </w:rPr>
-        <w:t>Les déplacements</w:t>
+      <w:r>
+        <w:t xml:space="preserve">Dans le jeu </w:t>
+      </w:r>
+      <w:r>
+        <w:rPr>
+          <w:rStyle w:val="Accentuation"/>
+        </w:rPr>
+        <w:t>Zombies Apocalypse</w:t>
+      </w:r>
+      <w:r>
+        <w:t xml:space="preserve"> le joueur incarne un soldat qui doit se défendre contre des vagues successives de zombies tout en protégeant des fortifications précieuses. En posant des barrières de protection et en utilisant plusieurs types d’attaques, le joueur doit éliminer autant d'ennemis que possible pour survivre le plus longtemps possible. Le système de gestion d’entités du jeu contrôle la création la mise à jour et l’interaction de tous les éléments </w:t>
+      </w:r>
+      <w:r>
+        <w:t>(</w:t>
+      </w:r>
+      <w:r>
+        <w:t>le joueur, les zombies, les</w:t>
+      </w:r>
+      <w:r>
+        <w:t xml:space="preserve"> </w:t>
+      </w:r>
+      <w:r>
+        <w:t>obstacles</w:t>
+      </w:r>
+      <w:r>
+        <w:t>)</w:t>
+      </w:r>
+      <w:r>
+        <w:t>. Cette approche assure une expérience fluide et immersive qui augmente en intensité au fur et à mesure que le joueur progresse dans les niveaux.</w:t>
       </w:r>
     </w:p>
     <w:p>
@@ -2797,6 +2811,19 @@
         <w:pStyle w:val="Titre2"/>
       </w:pPr>
       <w:r>
+        <w:t xml:space="preserve">Analyse </w:t>
+      </w:r>
+      <w:proofErr w:type="spellStart"/>
+      <w:r>
+        <w:t>fonctionelle</w:t>
+      </w:r>
+      <w:proofErr w:type="spellEnd"/>
+    </w:p>
+    <w:p>
+      <w:pPr>
+        <w:pStyle w:val="Titre2"/>
+      </w:pPr>
+      <w:r>
         <w:t>UX</w:t>
       </w:r>
     </w:p>
@@ -2814,9 +2841,9 @@
           <w:noProof/>
         </w:rPr>
         <w:drawing>
-          <wp:inline distT="0" distB="0" distL="0" distR="0" wp14:anchorId="675E5689" wp14:editId="0096C1C5">
-            <wp:extent cx="5314659" cy="3533775"/>
-            <wp:effectExtent l="0" t="0" r="635" b="0"/>
+          <wp:inline distT="0" distB="0" distL="0" distR="0" wp14:anchorId="675E5689" wp14:editId="7646D129">
+            <wp:extent cx="4553800" cy="3027872"/>
+            <wp:effectExtent l="0" t="0" r="0" b="1270"/>
             <wp:docPr id="1" name="Image 1"/>
             <wp:cNvGraphicFramePr>
               <a:graphicFrameLocks xmlns:a="http://schemas.openxmlformats.org/drawingml/2006/main" noChangeAspect="1"/>
@@ -2829,7 +2856,7 @@
                     <pic:cNvPicPr/>
                   </pic:nvPicPr>
                   <pic:blipFill>
-                    <a:blip r:embed="rId10"/>
+                    <a:blip r:embed="rId11"/>
                     <a:stretch>
                       <a:fillRect/>
                     </a:stretch>
@@ -2837,7 +2864,7 @@
                   <pic:spPr>
                     <a:xfrm>
                       <a:off x="0" y="0"/>
-                      <a:ext cx="5342163" cy="3552063"/>
+                      <a:ext cx="4582051" cy="3046656"/>
                     </a:xfrm>
                     <a:prstGeom prst="rect">
                       <a:avLst/>
@@ -2863,7 +2890,14 @@
         <w:rPr>
           <w:lang w:val="fr-CH"/>
         </w:rPr>
-        <w:t>Dans cette palette, le vert est la couleur principale de mes maquettes parce qu'il représente à la fois le soldat et le zombie. C’est une couleur qui marche bien pour ces deux personnages. Le vert renvoie à la force pour le soldat, et au côté mort-vivant pour le zombie.</w:t>
+        <w:t xml:space="preserve">Dans cette palette, le vert est la couleur principale de mes maquettes parce qu'il représente à la fois le soldat et le zombie. C’est une couleur qui marche bien pour </w:t>
+      </w:r>
+      <w:r>
+        <w:rPr>
+          <w:lang w:val="fr-CH"/>
+        </w:rPr>
+        <w:lastRenderedPageBreak/>
+        <w:t>ces deux personnages. Le vert renvoie à la force pour le soldat, et au côté mort-vivant pour le zombie.</w:t>
       </w:r>
     </w:p>
     <w:p>
@@ -2879,7 +2913,6 @@
     </w:p>
     <w:p>
       <w:r>
-        <w:lastRenderedPageBreak/>
         <w:t xml:space="preserve">Il est important que les couleurs se démarquent les unes des autres afin d’éviter que les </w:t>
       </w:r>
       <w:r>
@@ -2912,10 +2945,7 @@
     </w:p>
     <w:p>
       <w:r>
-        <w:t>L'accessibilité en UX vise à concevoir des sites et applications utilisables par tous, y compris les personnes en situation de handicap</w:t>
-      </w:r>
-      <w:r>
-        <w:t>. Ça prend en compte que les textes soient lisibles</w:t>
+        <w:t>L'accessibilité en UX vise à concevoir des sites et applications utilisables par tous, y compris les personnes en situation de handicap. Ça prend en compte que les textes soient lisibles</w:t>
       </w:r>
       <w:r>
         <w:t xml:space="preserve">, des emplacements intuitifs et le fait que les technologies comme les lecteurs d’écrans puissent être utiliser sans problèmes. Dans mes maquettes l’accessibilité est présente </w:t>
@@ -2939,10 +2969,7 @@
     <w:p/>
     <w:p>
       <w:r>
-        <w:t>L'éco-conception UX consiste à concevoir des expériences utilisateur en tenant compte de l'impact environnemental des produits numériques. Cela implique de réduire la consommation d'énergie, d'optimiser les performances des sites et applications, et de minimiser les ressources utilisées</w:t>
-      </w:r>
-      <w:r>
-        <w:t xml:space="preserve">. </w:t>
+        <w:t xml:space="preserve">L'éco-conception UX consiste à concevoir des expériences utilisateur en tenant compte de l'impact environnemental des produits numériques. Cela implique de réduire la consommation d'énergie, d'optimiser les performances des sites et applications, et de minimiser les ressources utilisées. </w:t>
       </w:r>
       <w:r>
         <w:t>Dans mon cas j’ai choisi des couleurs qui ne sont pas trop claires pour réduire la consommation de l’écran.</w:t>
@@ -2972,14 +2999,17 @@
       </w:r>
     </w:p>
     <w:p>
+      <w:pPr>
+        <w:keepNext/>
+      </w:pPr>
       <w:r>
         <w:rPr>
           <w:noProof/>
         </w:rPr>
         <w:drawing>
-          <wp:inline distT="0" distB="0" distL="0" distR="0" wp14:anchorId="62A5FE2B" wp14:editId="2BA2543D">
-            <wp:extent cx="5753100" cy="3238500"/>
-            <wp:effectExtent l="0" t="0" r="0" b="0"/>
+          <wp:inline distT="0" distB="0" distL="0" distR="0" wp14:anchorId="62A5FE2B" wp14:editId="4C628577">
+            <wp:extent cx="5296619" cy="2981541"/>
+            <wp:effectExtent l="0" t="0" r="0" b="9525"/>
             <wp:docPr id="2" name="Image 2"/>
             <wp:cNvGraphicFramePr>
               <a:graphicFrameLocks xmlns:a="http://schemas.openxmlformats.org/drawingml/2006/main" noChangeAspect="1"/>
@@ -2989,71 +3019,6 @@
                 <pic:pic xmlns:pic="http://schemas.openxmlformats.org/drawingml/2006/picture">
                   <pic:nvPicPr>
                     <pic:cNvPr id="0" name="Picture 1"/>
-                    <pic:cNvPicPr>
-                      <a:picLocks noChangeAspect="1" noChangeArrowheads="1"/>
-                    </pic:cNvPicPr>
-                  </pic:nvPicPr>
-                  <pic:blipFill>
-                    <a:blip r:embed="rId11" cstate="print">
-                      <a:extLst>
-                        <a:ext uri="{28A0092B-C50C-407E-A947-70E740481C1C}">
-                          <a14:useLocalDpi xmlns:a14="http://schemas.microsoft.com/office/drawing/2010/main" val="0"/>
-                        </a:ext>
-                      </a:extLst>
-                    </a:blip>
-                    <a:srcRect/>
-                    <a:stretch>
-                      <a:fillRect/>
-                    </a:stretch>
-                  </pic:blipFill>
-                  <pic:spPr bwMode="auto">
-                    <a:xfrm>
-                      <a:off x="0" y="0"/>
-                      <a:ext cx="5753100" cy="3238500"/>
-                    </a:xfrm>
-                    <a:prstGeom prst="rect">
-                      <a:avLst/>
-                    </a:prstGeom>
-                    <a:noFill/>
-                    <a:ln>
-                      <a:noFill/>
-                    </a:ln>
-                  </pic:spPr>
-                </pic:pic>
-              </a:graphicData>
-            </a:graphic>
-          </wp:inline>
-        </w:drawing>
-      </w:r>
-    </w:p>
-    <w:p/>
-    <w:p/>
-    <w:p/>
-    <w:p/>
-    <w:p>
-      <w:r>
-        <w:lastRenderedPageBreak/>
-        <w:t>Écran de mort :</w:t>
-      </w:r>
-    </w:p>
-    <w:p>
-      <w:r>
-        <w:rPr>
-          <w:noProof/>
-        </w:rPr>
-        <w:drawing>
-          <wp:inline distT="0" distB="0" distL="0" distR="0" wp14:anchorId="0700333F" wp14:editId="06C76CB7">
-            <wp:extent cx="5753100" cy="3238500"/>
-            <wp:effectExtent l="0" t="0" r="0" b="0"/>
-            <wp:docPr id="3" name="Image 3"/>
-            <wp:cNvGraphicFramePr>
-              <a:graphicFrameLocks xmlns:a="http://schemas.openxmlformats.org/drawingml/2006/main" noChangeAspect="1"/>
-            </wp:cNvGraphicFramePr>
-            <a:graphic xmlns:a="http://schemas.openxmlformats.org/drawingml/2006/main">
-              <a:graphicData uri="http://schemas.openxmlformats.org/drawingml/2006/picture">
-                <pic:pic xmlns:pic="http://schemas.openxmlformats.org/drawingml/2006/picture">
-                  <pic:nvPicPr>
-                    <pic:cNvPr id="0" name="Picture 2"/>
                     <pic:cNvPicPr>
                       <a:picLocks noChangeAspect="1" noChangeArrowheads="1"/>
                     </pic:cNvPicPr>
@@ -3074,7 +3039,7 @@
                   <pic:spPr bwMode="auto">
                     <a:xfrm>
                       <a:off x="0" y="0"/>
-                      <a:ext cx="5753100" cy="3238500"/>
+                      <a:ext cx="5327145" cy="2998724"/>
                     </a:xfrm>
                     <a:prstGeom prst="rect">
                       <a:avLst/>
@@ -3092,9 +3057,11 @@
       </w:r>
     </w:p>
     <w:p/>
-    <w:p>
-      <w:r>
-        <w:t>Éditeur de niveau :</w:t>
+    <w:p/>
+    <w:p/>
+    <w:p>
+      <w:r>
+        <w:t>Écran de mort :</w:t>
       </w:r>
     </w:p>
     <w:p>
@@ -3103,10 +3070,10 @@
           <w:noProof/>
         </w:rPr>
         <w:drawing>
-          <wp:inline distT="0" distB="0" distL="0" distR="0" wp14:anchorId="1406FA02" wp14:editId="6053B804">
+          <wp:inline distT="0" distB="0" distL="0" distR="0" wp14:anchorId="0700333F" wp14:editId="06C76CB7">
             <wp:extent cx="5753100" cy="3238500"/>
             <wp:effectExtent l="0" t="0" r="0" b="0"/>
-            <wp:docPr id="4" name="Image 4"/>
+            <wp:docPr id="3" name="Image 3"/>
             <wp:cNvGraphicFramePr>
               <a:graphicFrameLocks xmlns:a="http://schemas.openxmlformats.org/drawingml/2006/main" noChangeAspect="1"/>
             </wp:cNvGraphicFramePr>
@@ -3114,7 +3081,7 @@
               <a:graphicData uri="http://schemas.openxmlformats.org/drawingml/2006/picture">
                 <pic:pic xmlns:pic="http://schemas.openxmlformats.org/drawingml/2006/picture">
                   <pic:nvPicPr>
-                    <pic:cNvPr id="0" name="Picture 3"/>
+                    <pic:cNvPr id="0" name="Picture 2"/>
                     <pic:cNvPicPr>
                       <a:picLocks noChangeAspect="1" noChangeArrowheads="1"/>
                     </pic:cNvPicPr>
@@ -3153,18 +3120,9 @@
       </w:r>
     </w:p>
     <w:p/>
-    <w:p/>
-    <w:p/>
-    <w:p/>
-    <w:p/>
-    <w:p/>
-    <w:p/>
-    <w:p/>
-    <w:p/>
-    <w:p>
-      <w:r>
-        <w:lastRenderedPageBreak/>
-        <w:t xml:space="preserve">Menu Principal : </w:t>
+    <w:p>
+      <w:r>
+        <w:t>Éditeur de niveau :</w:t>
       </w:r>
     </w:p>
     <w:p>
@@ -3173,10 +3131,10 @@
           <w:noProof/>
         </w:rPr>
         <w:drawing>
-          <wp:inline distT="0" distB="0" distL="0" distR="0" wp14:anchorId="2E2A6C07" wp14:editId="6FEFDF3A">
+          <wp:inline distT="0" distB="0" distL="0" distR="0" wp14:anchorId="1406FA02" wp14:editId="6053B804">
             <wp:extent cx="5753100" cy="3238500"/>
             <wp:effectExtent l="0" t="0" r="0" b="0"/>
-            <wp:docPr id="5" name="Image 5"/>
+            <wp:docPr id="4" name="Image 4"/>
             <wp:cNvGraphicFramePr>
               <a:graphicFrameLocks xmlns:a="http://schemas.openxmlformats.org/drawingml/2006/main" noChangeAspect="1"/>
             </wp:cNvGraphicFramePr>
@@ -3184,7 +3142,7 @@
               <a:graphicData uri="http://schemas.openxmlformats.org/drawingml/2006/picture">
                 <pic:pic xmlns:pic="http://schemas.openxmlformats.org/drawingml/2006/picture">
                   <pic:nvPicPr>
-                    <pic:cNvPr id="0" name="Picture 4"/>
+                    <pic:cNvPr id="0" name="Picture 3"/>
                     <pic:cNvPicPr>
                       <a:picLocks noChangeAspect="1" noChangeArrowheads="1"/>
                     </pic:cNvPicPr>
@@ -3223,20 +3181,129 @@
       </w:r>
     </w:p>
     <w:p/>
+    <w:p/>
+    <w:p/>
+    <w:p/>
+    <w:p/>
+    <w:p/>
+    <w:p/>
+    <w:p>
+      <w:r>
+        <w:lastRenderedPageBreak/>
+        <w:t xml:space="preserve">Menu Principal : </w:t>
+      </w:r>
+    </w:p>
+    <w:p>
+      <w:r>
+        <w:rPr>
+          <w:noProof/>
+        </w:rPr>
+        <w:drawing>
+          <wp:inline distT="0" distB="0" distL="0" distR="0" wp14:anchorId="2E2A6C07" wp14:editId="6FEFDF3A">
+            <wp:extent cx="5753100" cy="3238500"/>
+            <wp:effectExtent l="0" t="0" r="0" b="0"/>
+            <wp:docPr id="5" name="Image 5"/>
+            <wp:cNvGraphicFramePr>
+              <a:graphicFrameLocks xmlns:a="http://schemas.openxmlformats.org/drawingml/2006/main" noChangeAspect="1"/>
+            </wp:cNvGraphicFramePr>
+            <a:graphic xmlns:a="http://schemas.openxmlformats.org/drawingml/2006/main">
+              <a:graphicData uri="http://schemas.openxmlformats.org/drawingml/2006/picture">
+                <pic:pic xmlns:pic="http://schemas.openxmlformats.org/drawingml/2006/picture">
+                  <pic:nvPicPr>
+                    <pic:cNvPr id="0" name="Picture 4"/>
+                    <pic:cNvPicPr>
+                      <a:picLocks noChangeAspect="1" noChangeArrowheads="1"/>
+                    </pic:cNvPicPr>
+                  </pic:nvPicPr>
+                  <pic:blipFill>
+                    <a:blip r:embed="rId15" cstate="print">
+                      <a:extLst>
+                        <a:ext uri="{28A0092B-C50C-407E-A947-70E740481C1C}">
+                          <a14:useLocalDpi xmlns:a14="http://schemas.microsoft.com/office/drawing/2010/main" val="0"/>
+                        </a:ext>
+                      </a:extLst>
+                    </a:blip>
+                    <a:srcRect/>
+                    <a:stretch>
+                      <a:fillRect/>
+                    </a:stretch>
+                  </pic:blipFill>
+                  <pic:spPr bwMode="auto">
+                    <a:xfrm>
+                      <a:off x="0" y="0"/>
+                      <a:ext cx="5753100" cy="3238500"/>
+                    </a:xfrm>
+                    <a:prstGeom prst="rect">
+                      <a:avLst/>
+                    </a:prstGeom>
+                    <a:noFill/>
+                    <a:ln>
+                      <a:noFill/>
+                    </a:ln>
+                  </pic:spPr>
+                </pic:pic>
+              </a:graphicData>
+            </a:graphic>
+          </wp:inline>
+        </w:drawing>
+      </w:r>
+    </w:p>
+    <w:p/>
     <w:p>
       <w:pPr>
         <w:pStyle w:val="Titre2"/>
       </w:pPr>
       <w:r>
-        <w:t>Définition du mockup</w:t>
-      </w:r>
-    </w:p>
-    <w:p>
-      <w:r>
-        <w:t>Un mockup est une maquette qui représente fortement le produit final, comparé a un wireframe le mockup comporte plus de détails. Les emplacements restent les mêmes cependant les couleurs les typographies sont exactement celles qu’on va ajouter a notre produit final</w:t>
-      </w:r>
-      <w:r>
-        <w:t>. Dans le projet il est demandé d’effectuer le mockup d’un écran, celui de l’éditeur de niveau.</w:t>
+        <w:t xml:space="preserve">Définition du </w:t>
+      </w:r>
+      <w:proofErr w:type="spellStart"/>
+      <w:r>
+        <w:t>mockup</w:t>
+      </w:r>
+      <w:proofErr w:type="spellEnd"/>
+    </w:p>
+    <w:p>
+      <w:r>
+        <w:t xml:space="preserve">Un </w:t>
+      </w:r>
+      <w:proofErr w:type="spellStart"/>
+      <w:r>
+        <w:t>mockup</w:t>
+      </w:r>
+      <w:proofErr w:type="spellEnd"/>
+      <w:r>
+        <w:t xml:space="preserve"> est une maquette qui représente fortement le produit final, comparé </w:t>
+      </w:r>
+      <w:r>
+        <w:t>à</w:t>
+      </w:r>
+      <w:r>
+        <w:t xml:space="preserve"> un wireframe le </w:t>
+      </w:r>
+      <w:proofErr w:type="spellStart"/>
+      <w:r>
+        <w:t>mockup</w:t>
+      </w:r>
+      <w:proofErr w:type="spellEnd"/>
+      <w:r>
+        <w:t xml:space="preserve"> comporte plus de détails. Les emplacements restent les mêmes cependant les couleurs les typographies sont exactement celles qu’on va ajouter </w:t>
+      </w:r>
+      <w:r>
+        <w:t>à</w:t>
+      </w:r>
+      <w:r>
+        <w:t xml:space="preserve"> notre produit final</w:t>
+      </w:r>
+      <w:r>
+        <w:t xml:space="preserve">. Dans le projet il est demandé d’effectuer le </w:t>
+      </w:r>
+      <w:proofErr w:type="spellStart"/>
+      <w:r>
+        <w:t>mockup</w:t>
+      </w:r>
+      <w:proofErr w:type="spellEnd"/>
+      <w:r>
+        <w:t xml:space="preserve"> d’un écran, celui de l’éditeur de niveau.</w:t>
       </w:r>
     </w:p>
     <w:p/>
@@ -3246,7 +3313,7 @@
           <w:noProof/>
         </w:rPr>
         <w:drawing>
-          <wp:inline distT="0" distB="0" distL="0" distR="0" wp14:anchorId="1157B6B0" wp14:editId="6DAA23C1">
+          <wp:inline distT="0" distB="0" distL="0" distR="0" wp14:anchorId="1157B6B0" wp14:editId="032316B0">
             <wp:extent cx="5755640" cy="3236595"/>
             <wp:effectExtent l="0" t="0" r="0" b="1905"/>
             <wp:docPr id="7" name="Image 7"/>
@@ -3263,7 +3330,7 @@
                     </pic:cNvPicPr>
                   </pic:nvPicPr>
                   <pic:blipFill>
-                    <a:blip r:embed="rId15" cstate="print">
+                    <a:blip r:embed="rId16" cstate="print">
                       <a:extLst>
                         <a:ext uri="{28A0092B-C50C-407E-A947-70E740481C1C}">
                           <a14:useLocalDpi xmlns:a14="http://schemas.microsoft.com/office/drawing/2010/main" val="0"/>
@@ -3295,9 +3362,90 @@
         </w:drawing>
       </w:r>
     </w:p>
+    <w:p/>
+    <w:p/>
     <w:p>
       <w:pPr>
         <w:pStyle w:val="Titre2"/>
+      </w:pPr>
+      <w:r>
+        <w:lastRenderedPageBreak/>
+        <w:t xml:space="preserve">Choix Effectuées sur le </w:t>
+      </w:r>
+      <w:proofErr w:type="spellStart"/>
+      <w:r>
+        <w:t>mockup</w:t>
+      </w:r>
+      <w:proofErr w:type="spellEnd"/>
+    </w:p>
+    <w:p>
+      <w:pPr>
+        <w:pStyle w:val="Titre3"/>
+      </w:pPr>
+      <w:r>
+        <w:t>Typographie et style visuel</w:t>
+      </w:r>
+    </w:p>
+    <w:p>
+      <w:pPr>
+        <w:ind w:left="576"/>
+      </w:pPr>
+      <w:r>
+        <w:t>Pour la typographie j’ai opté pour une police sans-</w:t>
+      </w:r>
+      <w:proofErr w:type="spellStart"/>
+      <w:r>
+        <w:t>serif</w:t>
+      </w:r>
+      <w:proofErr w:type="spellEnd"/>
+      <w:r>
+        <w:t xml:space="preserve"> pour facilité la lecture et la rendre plus rapide. Le style visuel est très sobre avec peu de couleurs différentes afin de permettre la compréhension et ne pas encombr</w:t>
+      </w:r>
+      <w:r>
+        <w:t>er</w:t>
+      </w:r>
+      <w:r>
+        <w:t xml:space="preserve"> l’écran</w:t>
+      </w:r>
+    </w:p>
+    <w:p>
+      <w:pPr>
+        <w:ind w:left="576"/>
+      </w:pPr>
+    </w:p>
+    <w:p>
+      <w:pPr>
+        <w:pStyle w:val="Titre3"/>
+      </w:pPr>
+      <w:r>
+        <w:t>Organisation des éléments UX</w:t>
+      </w:r>
+    </w:p>
+    <w:p>
+      <w:pPr>
+        <w:ind w:left="576"/>
+      </w:pPr>
+      <w:r>
+        <w:t xml:space="preserve">Dans le </w:t>
+      </w:r>
+      <w:proofErr w:type="spellStart"/>
+      <w:r>
+        <w:t>mockup</w:t>
+      </w:r>
+      <w:proofErr w:type="spellEnd"/>
+      <w:r>
+        <w:t xml:space="preserve"> on y voit 2 gros éléments l’un est la barre d’éléments en bas de l’écran et l’autre est les propriétés des éléments à droite. La barre d’éléments contient des objets qu’on peut placer sur le jeu. Les propriétés contiennent des catégories qui sont le joueur, ennemies, barricades et monde. Pour modifier ces propriétés il y a une zone de texte dans laquelle on </w:t>
+      </w:r>
+      <w:r>
+        <w:t>peut</w:t>
+      </w:r>
+      <w:r>
+        <w:t xml:space="preserve"> modifier les valeurs afin de varier les différentes options</w:t>
+      </w:r>
+    </w:p>
+    <w:p>
+      <w:pPr>
+        <w:pStyle w:val="Titre2"/>
         <w:rPr>
           <w:i w:val="0"/>
           <w:iCs/>
@@ -3308,7 +3456,6 @@
           <w:i w:val="0"/>
           <w:iCs/>
         </w:rPr>
-        <w:lastRenderedPageBreak/>
         <w:t>Stratégie de test</w:t>
       </w:r>
       <w:bookmarkEnd w:id="5"/>
@@ -3393,8 +3540,20 @@
           <w:iCs/>
           <w:color w:val="FF0000"/>
         </w:rPr>
-        <w:t>Décrire l’environnement dans lequel se fait la sprint review</w:t>
-      </w:r>
+        <w:t xml:space="preserve">Décrire l’environnement dans lequel se fait la sprint </w:t>
+      </w:r>
+      <w:proofErr w:type="spellStart"/>
+      <w:r>
+        <w:rPr>
+          <w:b/>
+          <w:bCs/>
+          <w:i/>
+          <w:iCs/>
+          <w:color w:val="FF0000"/>
+        </w:rPr>
+        <w:t>review</w:t>
+      </w:r>
+      <w:proofErr w:type="spellEnd"/>
     </w:p>
     <w:p>
       <w:pPr>
@@ -3959,7 +4118,27 @@
           <w:iCs/>
           <w:color w:val="FF0000"/>
         </w:rPr>
-        <w:t>Au moment de générer le formulaire, le script php :</w:t>
+        <w:t xml:space="preserve">Au moment de générer le formulaire, le script </w:t>
+      </w:r>
+      <w:proofErr w:type="spellStart"/>
+      <w:r>
+        <w:rPr>
+          <w:b/>
+          <w:i/>
+          <w:iCs/>
+          <w:color w:val="FF0000"/>
+        </w:rPr>
+        <w:t>php</w:t>
+      </w:r>
+      <w:proofErr w:type="spellEnd"/>
+      <w:r>
+        <w:rPr>
+          <w:b/>
+          <w:i/>
+          <w:iCs/>
+          <w:color w:val="FF0000"/>
+        </w:rPr>
+        <w:t> :</w:t>
       </w:r>
     </w:p>
     <w:p>
@@ -4031,8 +4210,39 @@
           <w:iCs/>
           <w:color w:val="FF0000"/>
         </w:rPr>
-        <w:t>Ajoute un input nommé « CSRF » de type hidden dans le form</w:t>
-      </w:r>
+        <w:t xml:space="preserve">Ajoute un input nommé « CSRF » de type </w:t>
+      </w:r>
+      <w:proofErr w:type="spellStart"/>
+      <w:r>
+        <w:rPr>
+          <w:b/>
+          <w:i/>
+          <w:iCs/>
+          <w:color w:val="FF0000"/>
+        </w:rPr>
+        <w:t>hidden</w:t>
+      </w:r>
+      <w:proofErr w:type="spellEnd"/>
+      <w:r>
+        <w:rPr>
+          <w:b/>
+          <w:i/>
+          <w:iCs/>
+          <w:color w:val="FF0000"/>
+        </w:rPr>
+        <w:t xml:space="preserve"> dans le </w:t>
+      </w:r>
+      <w:proofErr w:type="spellStart"/>
+      <w:r>
+        <w:rPr>
+          <w:b/>
+          <w:i/>
+          <w:iCs/>
+          <w:color w:val="FF0000"/>
+        </w:rPr>
+        <w:t>form</w:t>
+      </w:r>
+      <w:proofErr w:type="spellEnd"/>
     </w:p>
     <w:p>
       <w:pPr>
@@ -4055,8 +4265,19 @@
           <w:iCs/>
           <w:color w:val="FF0000"/>
         </w:rPr>
-        <w:t>A la réception du POST du fromulaire</w:t>
-      </w:r>
+        <w:t xml:space="preserve">A la réception du POST du </w:t>
+      </w:r>
+      <w:proofErr w:type="spellStart"/>
+      <w:r>
+        <w:rPr>
+          <w:b/>
+          <w:i/>
+          <w:iCs/>
+          <w:color w:val="FF0000"/>
+        </w:rPr>
+        <w:t>fromulaire</w:t>
+      </w:r>
+      <w:proofErr w:type="spellEnd"/>
     </w:p>
     <w:p>
       <w:pPr>
@@ -4155,7 +4376,6 @@
           <w:iCs/>
           <w:color w:val="FF0000"/>
         </w:rPr>
-        <w:lastRenderedPageBreak/>
         <w:t>…</w:t>
       </w:r>
     </w:p>
@@ -4459,8 +4679,9 @@
           <w:iCs/>
           <w:color w:val="FF0000"/>
         </w:rPr>
-        <w:t>Reprendre les tests d’acceptance d’IceScrum au moyen de la feuille ad hoc d’</w:t>
-      </w:r>
+        <w:t>Reprendre les tests d’acceptance d’</w:t>
+      </w:r>
+      <w:proofErr w:type="spellStart"/>
       <w:r>
         <w:rPr>
           <w:b/>
@@ -4469,8 +4690,31 @@
           <w:iCs/>
           <w:color w:val="FF0000"/>
         </w:rPr>
+        <w:t>IceScrum</w:t>
+      </w:r>
+      <w:proofErr w:type="spellEnd"/>
+      <w:r>
+        <w:rPr>
+          <w:b/>
+          <w:bCs/>
+          <w:i/>
+          <w:iCs/>
+          <w:color w:val="FF0000"/>
+        </w:rPr>
+        <w:t xml:space="preserve"> au moyen de la feuille ad hoc d’</w:t>
+      </w:r>
+      <w:proofErr w:type="spellStart"/>
+      <w:r>
+        <w:rPr>
+          <w:b/>
+          <w:bCs/>
+          <w:i/>
+          <w:iCs/>
+          <w:color w:val="FF0000"/>
+        </w:rPr>
         <w:t>IceTools</w:t>
       </w:r>
+      <w:proofErr w:type="spellEnd"/>
     </w:p>
     <w:p>
       <w:pPr>
@@ -4634,7 +4878,7 @@
         </w:rPr>
         <w:t xml:space="preserve">Reporter la </w:t>
       </w:r>
-      <w:hyperlink r:id="rId16" w:anchor=":~:text=La%20dette%20technique%20survient%20quand,de%20plus%20en%20plus%20fr%C3%A9quents.">
+      <w:hyperlink r:id="rId17" w:anchor=":~:text=La%20dette%20technique%20survient%20quand,de%20plus%20en%20plus%20fr%C3%A9quents.">
         <w:r>
           <w:rPr>
             <w:rStyle w:val="Lienhypertexte"/>
@@ -4822,26 +5066,6 @@
     </w:p>
     <w:p>
       <w:pPr>
-        <w:rPr>
-          <w:szCs w:val="14"/>
-        </w:rPr>
-      </w:pPr>
-    </w:p>
-    <w:p>
-      <w:pPr>
-        <w:rPr>
-          <w:szCs w:val="14"/>
-        </w:rPr>
-      </w:pPr>
-      <w:r>
-        <w:rPr>
-          <w:szCs w:val="14"/>
-        </w:rPr>
-        <w:br w:type="page"/>
-      </w:r>
-    </w:p>
-    <w:p>
-      <w:pPr>
         <w:pStyle w:val="Titre1"/>
         <w:tabs>
           <w:tab w:val="num" w:pos="360"/>
@@ -4850,7 +5074,6 @@
       <w:bookmarkStart w:id="22" w:name="_Toc71703264"/>
       <w:bookmarkStart w:id="23" w:name="_Toc499021848"/>
       <w:r>
-        <w:lastRenderedPageBreak/>
         <w:t>A</w:t>
       </w:r>
       <w:bookmarkEnd w:id="22"/>
@@ -4937,8 +5160,8 @@
     </w:p>
     <w:p/>
     <w:sectPr>
-      <w:headerReference w:type="default" r:id="rId17"/>
-      <w:footerReference w:type="default" r:id="rId18"/>
+      <w:headerReference w:type="default" r:id="rId18"/>
+      <w:footerReference w:type="default" r:id="rId19"/>
       <w:pgSz w:w="11906" w:h="16838" w:code="9"/>
       <w:pgMar w:top="1418" w:right="1418" w:bottom="1418" w:left="1418" w:header="720" w:footer="720" w:gutter="0"/>
       <w:cols w:space="720"/>
@@ -5047,7 +5270,23 @@
         <w:sz w:val="16"/>
         <w:szCs w:val="16"/>
       </w:rPr>
-      <w:t>Dernière modif : 02.12.2010</w:t>
+      <w:t xml:space="preserve">Dernière </w:t>
+    </w:r>
+    <w:proofErr w:type="spellStart"/>
+    <w:r>
+      <w:rPr>
+        <w:sz w:val="16"/>
+        <w:szCs w:val="16"/>
+      </w:rPr>
+      <w:t>modif</w:t>
+    </w:r>
+    <w:proofErr w:type="spellEnd"/>
+    <w:r>
+      <w:rPr>
+        <w:sz w:val="16"/>
+        <w:szCs w:val="16"/>
+      </w:rPr>
+      <w:t> : 02.12.2010</w:t>
     </w:r>
     <w:r>
       <w:rPr>
@@ -7254,7 +7493,7 @@
     <w:lsdException w:name="Subtitle" w:qFormat="1"/>
     <w:lsdException w:name="Hyperlink" w:uiPriority="99"/>
     <w:lsdException w:name="Strong" w:qFormat="1"/>
-    <w:lsdException w:name="Emphasis" w:qFormat="1"/>
+    <w:lsdException w:name="Emphasis" w:uiPriority="20" w:qFormat="1"/>
     <w:lsdException w:name="HTML Variable" w:semiHidden="1" w:unhideWhenUsed="1"/>
     <w:lsdException w:name="Normal Table" w:semiHidden="1" w:unhideWhenUsed="1"/>
     <w:lsdException w:name="Outline List 3" w:semiHidden="1" w:unhideWhenUsed="1"/>
@@ -7986,6 +8225,7 @@
   <w:style w:type="character" w:styleId="Accentuation">
     <w:name w:val="Emphasis"/>
     <w:basedOn w:val="Policepardfaut"/>
+    <w:uiPriority w:val="20"/>
     <w:qFormat/>
     <w:rPr>
       <w:i/>
@@ -8154,6 +8394,24 @@
     <w:rPr>
       <w:color w:val="605E5C"/>
       <w:shd w:val="clear" w:color="auto" w:fill="E1DFDD"/>
+    </w:rPr>
+  </w:style>
+  <w:style w:type="paragraph" w:styleId="Lgende">
+    <w:name w:val="caption"/>
+    <w:basedOn w:val="Normal"/>
+    <w:next w:val="Normal"/>
+    <w:unhideWhenUsed/>
+    <w:qFormat/>
+    <w:rsid w:val="00D424A4"/>
+    <w:pPr>
+      <w:spacing w:after="200"/>
+    </w:pPr>
+    <w:rPr>
+      <w:i/>
+      <w:iCs/>
+      <w:color w:val="44546A" w:themeColor="text2"/>
+      <w:sz w:val="18"/>
+      <w:szCs w:val="18"/>
     </w:rPr>
   </w:style>
 </w:styles>
@@ -8455,6 +8713,15 @@
 </file>
 
 <file path=customXml/item1.xml><?xml version="1.0" encoding="utf-8"?>
+<?mso-contentType ?>
+<FormTemplates xmlns="http://schemas.microsoft.com/sharepoint/v3/contenttype/forms">
+  <Display>DocumentLibraryForm</Display>
+  <Edit>DocumentLibraryForm</Edit>
+  <New>DocumentLibraryForm</New>
+</FormTemplates>
+</file>
+
+<file path=customXml/item2.xml><?xml version="1.0" encoding="utf-8"?>
 <ct:contentTypeSchema xmlns:ct="http://schemas.microsoft.com/office/2006/metadata/contentType" xmlns:ma="http://schemas.microsoft.com/office/2006/metadata/properties/metaAttributes" ct:_="" ma:_="" ma:contentTypeName="Document" ma:contentTypeID="0x01010080C9F2488912074FB587B9AD9ADAE5BB" ma:contentTypeVersion="11" ma:contentTypeDescription="Crée un document." ma:contentTypeScope="" ma:versionID="0de33a34aa8934241a92d815be952b03">
   <xsd:schema xmlns:xsd="http://www.w3.org/2001/XMLSchema" xmlns:xs="http://www.w3.org/2001/XMLSchema" xmlns:p="http://schemas.microsoft.com/office/2006/metadata/properties" xmlns:ns2="b5cf4370-ac38-4b9e-9836-ef6f5df64f24" xmlns:ns3="eefa3612-053e-497a-ae76-8a76877f5e22" targetNamespace="http://schemas.microsoft.com/office/2006/metadata/properties" ma:root="true" ma:fieldsID="8468e718e17ddb77568e1238d457d43f" ns2:_="" ns3:_="">
     <xsd:import namespace="b5cf4370-ac38-4b9e-9836-ef6f5df64f24"/>
@@ -8649,15 +8916,6 @@
 </ct:contentTypeSchema>
 </file>
 
-<file path=customXml/item2.xml><?xml version="1.0" encoding="utf-8"?>
-<?mso-contentType ?>
-<FormTemplates xmlns="http://schemas.microsoft.com/sharepoint/v3/contenttype/forms">
-  <Display>DocumentLibraryForm</Display>
-  <Edit>DocumentLibraryForm</Edit>
-  <New>DocumentLibraryForm</New>
-</FormTemplates>
-</file>
-
 <file path=customXml/item3.xml><?xml version="1.0" encoding="utf-8"?>
 <p:properties xmlns:p="http://schemas.microsoft.com/office/2006/metadata/properties" xmlns:xsi="http://www.w3.org/2001/XMLSchema-instance" xmlns:pc="http://schemas.microsoft.com/office/infopath/2007/PartnerControls">
   <documentManagement>
@@ -8669,7 +8927,19 @@
 </p:properties>
 </file>
 
+<file path=customXml/item4.xml><?xml version="1.0" encoding="utf-8"?>
+<b:Sources xmlns:b="http://schemas.openxmlformats.org/officeDocument/2006/bibliography" xmlns="http://schemas.openxmlformats.org/officeDocument/2006/bibliography" SelectedStyle="\APASixthEditionOfficeOnline.xsl" StyleName="APA" Version="6"/>
+</file>
+
 <file path=customXml/itemProps1.xml><?xml version="1.0" encoding="utf-8"?>
+<ds:datastoreItem xmlns:ds="http://schemas.openxmlformats.org/officeDocument/2006/customXml" ds:itemID="{1DADA05A-DA17-4CB0-90B5-C889667DD54A}">
+  <ds:schemaRefs>
+    <ds:schemaRef ds:uri="http://schemas.microsoft.com/sharepoint/v3/contenttype/forms"/>
+  </ds:schemaRefs>
+</ds:datastoreItem>
+</file>
+
+<file path=customXml/itemProps2.xml><?xml version="1.0" encoding="utf-8"?>
 <ds:datastoreItem xmlns:ds="http://schemas.openxmlformats.org/officeDocument/2006/customXml" ds:itemID="{452F434D-1870-4DF3-AED5-C505CC9FD5A8}">
   <ds:schemaRefs>
     <ds:schemaRef ds:uri="http://schemas.microsoft.com/office/2006/metadata/contentType"/>
@@ -8688,14 +8958,6 @@
 </ds:datastoreItem>
 </file>
 
-<file path=customXml/itemProps2.xml><?xml version="1.0" encoding="utf-8"?>
-<ds:datastoreItem xmlns:ds="http://schemas.openxmlformats.org/officeDocument/2006/customXml" ds:itemID="{1DADA05A-DA17-4CB0-90B5-C889667DD54A}">
-  <ds:schemaRefs>
-    <ds:schemaRef ds:uri="http://schemas.microsoft.com/sharepoint/v3/contenttype/forms"/>
-  </ds:schemaRefs>
-</ds:datastoreItem>
-</file>
-
 <file path=customXml/itemProps3.xml><?xml version="1.0" encoding="utf-8"?>
 <ds:datastoreItem xmlns:ds="http://schemas.openxmlformats.org/officeDocument/2006/customXml" ds:itemID="{67CD1812-8B57-456C-9CBC-7D2297210787}">
   <ds:schemaRefs>
@@ -8705,4 +8967,12 @@
     <ds:schemaRef ds:uri="b5cf4370-ac38-4b9e-9836-ef6f5df64f24"/>
   </ds:schemaRefs>
 </ds:datastoreItem>
+</file>
+
+<file path=customXml/itemProps4.xml><?xml version="1.0" encoding="utf-8"?>
+<ds:datastoreItem xmlns:ds="http://schemas.openxmlformats.org/officeDocument/2006/customXml" ds:itemID="{D96C97BF-8CCD-4412-A0E6-104D7B1EDF74}">
+  <ds:schemaRefs>
+    <ds:schemaRef ds:uri="http://schemas.openxmlformats.org/officeDocument/2006/bibliography"/>
+  </ds:schemaRefs>
+</ds:datastoreItem>
 </file>
</xml_diff>